<commit_message>
extra credit looks like its working. needs to be merged into kenken.cl and all tests should be rerun.
</commit_message>
<xml_diff>
--- a/p3/Project 3 Analysis.docx
+++ b/p3/Project 3 Analysis.docx
@@ -21,7 +21,31 @@
         <w:jc w:val="center"/>
       </w:pPr>
       <w:r>
-        <w:t>Jason Varbedian (jpvarbed), Dan Jonik (djonik)</w:t>
+        <w:t xml:space="preserve">Jason </w:t>
+      </w:r>
+      <w:proofErr w:type="spellStart"/>
+      <w:r>
+        <w:t>Varbedian</w:t>
+      </w:r>
+      <w:proofErr w:type="spellEnd"/>
+      <w:r>
+        <w:t xml:space="preserve"> (</w:t>
+      </w:r>
+      <w:proofErr w:type="spellStart"/>
+      <w:r>
+        <w:t>jpvarbed</w:t>
+      </w:r>
+      <w:proofErr w:type="spellEnd"/>
+      <w:r>
+        <w:t>), Dan Jonik (</w:t>
+      </w:r>
+      <w:proofErr w:type="spellStart"/>
+      <w:r>
+        <w:t>djonik</w:t>
+      </w:r>
+      <w:proofErr w:type="spellEnd"/>
+      <w:r>
+        <w:t>)</w:t>
       </w:r>
     </w:p>
     <w:p>
@@ -120,7 +144,15 @@
         <w:spacing w:after="0"/>
       </w:pPr>
       <w:r>
-        <w:t>#S(PUZZLE :CELLS #2A((</w:t>
+        <w:t>#</w:t>
+      </w:r>
+      <w:proofErr w:type="gramStart"/>
+      <w:r>
+        <w:t>S(</w:t>
+      </w:r>
+      <w:proofErr w:type="gramEnd"/>
+      <w:r>
+        <w:t>PUZZLE :CELLS #2A((</w:t>
       </w:r>
     </w:p>
     <w:p>
@@ -129,7 +161,15 @@
         <w:ind w:left="720"/>
       </w:pPr>
       <w:r>
-        <w:t xml:space="preserve">       #S(CELL :X 1</w:t>
+        <w:t xml:space="preserve">       #</w:t>
+      </w:r>
+      <w:proofErr w:type="gramStart"/>
+      <w:r>
+        <w:t>S(</w:t>
+      </w:r>
+      <w:proofErr w:type="gramEnd"/>
+      <w:r>
+        <w:t>CELL :X 1</w:t>
       </w:r>
     </w:p>
     <w:p>
@@ -141,183 +181,367 @@
       </w:r>
       <w:r>
         <w:tab/>
-        <w:t xml:space="preserve"> :Y 1</w:t>
-      </w:r>
-    </w:p>
-    <w:p>
-      <w:pPr>
-        <w:spacing w:after="0"/>
-      </w:pPr>
-      <w:r>
-        <w:t xml:space="preserve">                              :DOMAIN (1 2)</w:t>
-      </w:r>
-    </w:p>
-    <w:p>
-      <w:pPr>
-        <w:spacing w:after="0"/>
-      </w:pPr>
-      <w:r>
-        <w:t xml:space="preserve">                              :CONSTRAINT #S(CONSTRAINT :OUTCOME 3 :OPERATION + :REGION-CELLS #)</w:t>
-      </w:r>
-    </w:p>
-    <w:p>
-      <w:pPr>
-        <w:spacing w:after="0"/>
-      </w:pPr>
-      <w:r>
-        <w:t xml:space="preserve">                              :NEIGHBORS ...)</w:t>
-      </w:r>
-    </w:p>
-    <w:p>
-      <w:pPr>
-        <w:spacing w:after="0"/>
-      </w:pPr>
-      <w:r>
-        <w:t xml:space="preserve">                      #S(CELL :X 1</w:t>
-      </w:r>
-    </w:p>
-    <w:p>
-      <w:pPr>
-        <w:spacing w:after="0"/>
-      </w:pPr>
-      <w:r>
-        <w:t xml:space="preserve">                              :Y 2</w:t>
-      </w:r>
-    </w:p>
-    <w:p>
-      <w:pPr>
-        <w:spacing w:after="0"/>
-      </w:pPr>
-      <w:r>
-        <w:t xml:space="preserve">                              :DOMAIN (1 2)</w:t>
-      </w:r>
-    </w:p>
-    <w:p>
-      <w:pPr>
-        <w:spacing w:after="0"/>
-      </w:pPr>
-      <w:r>
-        <w:t xml:space="preserve">                              :CONSTRAINT #S(CONSTRAINT :OUTCOME 3 :OPERATION + :REGION-CELLS #)</w:t>
-      </w:r>
-    </w:p>
-    <w:p>
-      <w:pPr>
-        <w:spacing w:after="0"/>
-      </w:pPr>
-      <w:r>
-        <w:t xml:space="preserve">                              :NEIGHBORS ...))</w:t>
-      </w:r>
-    </w:p>
-    <w:p>
-      <w:pPr>
-        <w:spacing w:after="0"/>
-      </w:pPr>
-      <w:r>
-        <w:t xml:space="preserve">                     (#S(CELL :X 2</w:t>
-      </w:r>
-    </w:p>
-    <w:p>
-      <w:pPr>
-        <w:spacing w:after="0"/>
-      </w:pPr>
-      <w:r>
-        <w:t xml:space="preserve">                              :Y 1</w:t>
-      </w:r>
-    </w:p>
-    <w:p>
-      <w:pPr>
-        <w:spacing w:after="0"/>
-      </w:pPr>
-      <w:r>
-        <w:t xml:space="preserve">                              :DOMAIN (1 2)</w:t>
-      </w:r>
-    </w:p>
-    <w:p>
-      <w:pPr>
-        <w:spacing w:after="0"/>
-      </w:pPr>
-      <w:r>
-        <w:t xml:space="preserve">                              :CONSTRAINT #S(CONSTRAINT :OUTCOME 1 :OPERATION + :REGION-CELLS #)</w:t>
-      </w:r>
-    </w:p>
-    <w:p>
-      <w:pPr>
-        <w:spacing w:after="0"/>
-      </w:pPr>
-      <w:r>
-        <w:t xml:space="preserve">                              :NEIGHBORS ...)</w:t>
-      </w:r>
-    </w:p>
-    <w:p>
-      <w:pPr>
-        <w:spacing w:after="0"/>
-      </w:pPr>
-      <w:r>
-        <w:t xml:space="preserve">                      #S(CELL :X 2</w:t>
-      </w:r>
-    </w:p>
-    <w:p>
-      <w:pPr>
-        <w:spacing w:after="0"/>
-      </w:pPr>
-      <w:r>
-        <w:t xml:space="preserve">                              :Y 2</w:t>
-      </w:r>
-    </w:p>
-    <w:p>
-      <w:pPr>
-        <w:spacing w:after="0"/>
-      </w:pPr>
-      <w:r>
-        <w:t xml:space="preserve">                              :DOMAIN (1 2)</w:t>
-      </w:r>
-    </w:p>
-    <w:p>
-      <w:pPr>
-        <w:spacing w:after="0"/>
-      </w:pPr>
-      <w:r>
-        <w:t xml:space="preserve">                              :CONSTRAINT #S(CONSTRAINT :OUTCOME 2 :OPERATION + :REGION-CELLS #)</w:t>
-      </w:r>
-    </w:p>
-    <w:p>
-      <w:pPr>
-        <w:spacing w:after="0"/>
-      </w:pPr>
-      <w:r>
-        <w:t xml:space="preserve">                              :NEIGHBORS ...)))</w:t>
-      </w:r>
-    </w:p>
-    <w:p>
-      <w:pPr>
-        <w:spacing w:after="0"/>
-      </w:pPr>
-      <w:r>
-        <w:t xml:space="preserve">          :SIZE 2</w:t>
-      </w:r>
-    </w:p>
-    <w:p>
-      <w:pPr>
-        <w:spacing w:after="0"/>
-      </w:pPr>
-      <w:r>
-        <w:t xml:space="preserve">          :CONSTRAINTS (#S(CONSTRAINT :OUTCOME 3 :OPERATION + :REGION-CELLS ((1 1) (1 2)))</w:t>
-      </w:r>
-    </w:p>
-    <w:p>
-      <w:pPr>
-        <w:spacing w:after="0"/>
-      </w:pPr>
-      <w:r>
-        <w:t xml:space="preserve">                        #S(CONSTRAINT :OUTCOME 1 :OPERATION + :REGION-CELLS ((2 1)))</w:t>
-      </w:r>
-    </w:p>
-    <w:p>
-      <w:pPr>
-        <w:spacing w:after="0"/>
-      </w:pPr>
-      <w:r>
-        <w:t xml:space="preserve">                        #S(CONSTRAINT :OUTCOME 2 :OPERATION + :REGION-CELLS ((2 2)))))</w:t>
+        <w:t xml:space="preserve"> </w:t>
+      </w:r>
+      <w:proofErr w:type="gramStart"/>
+      <w:r>
+        <w:t>:Y</w:t>
+      </w:r>
+      <w:proofErr w:type="gramEnd"/>
+      <w:r>
+        <w:t xml:space="preserve"> 1</w:t>
+      </w:r>
+    </w:p>
+    <w:p>
+      <w:pPr>
+        <w:spacing w:after="0"/>
+      </w:pPr>
+      <w:r>
+        <w:t xml:space="preserve">                              </w:t>
+      </w:r>
+      <w:proofErr w:type="gramStart"/>
+      <w:r>
+        <w:t>:DOMAIN</w:t>
+      </w:r>
+      <w:proofErr w:type="gramEnd"/>
+      <w:r>
+        <w:t xml:space="preserve"> (1 2)</w:t>
+      </w:r>
+    </w:p>
+    <w:p>
+      <w:pPr>
+        <w:spacing w:after="0"/>
+      </w:pPr>
+      <w:r>
+        <w:t xml:space="preserve">                              </w:t>
+      </w:r>
+      <w:proofErr w:type="gramStart"/>
+      <w:r>
+        <w:t>:CONSTRAINT</w:t>
+      </w:r>
+      <w:proofErr w:type="gramEnd"/>
+      <w:r>
+        <w:t xml:space="preserve"> #S(CONSTRAINT :OUTCOME 3 :OPERATION + :REGION-CELLS #)</w:t>
+      </w:r>
+    </w:p>
+    <w:p>
+      <w:pPr>
+        <w:spacing w:after="0"/>
+      </w:pPr>
+      <w:r>
+        <w:t xml:space="preserve">                              </w:t>
+      </w:r>
+      <w:proofErr w:type="gramStart"/>
+      <w:r>
+        <w:t>:NEIGHBORS</w:t>
+      </w:r>
+      <w:proofErr w:type="gramEnd"/>
+      <w:r>
+        <w:t xml:space="preserve"> ...)</w:t>
+      </w:r>
+    </w:p>
+    <w:p>
+      <w:pPr>
+        <w:spacing w:after="0"/>
+      </w:pPr>
+      <w:r>
+        <w:t xml:space="preserve">                      #</w:t>
+      </w:r>
+      <w:proofErr w:type="gramStart"/>
+      <w:r>
+        <w:t>S(</w:t>
+      </w:r>
+      <w:proofErr w:type="gramEnd"/>
+      <w:r>
+        <w:t>CELL :X 1</w:t>
+      </w:r>
+    </w:p>
+    <w:p>
+      <w:pPr>
+        <w:spacing w:after="0"/>
+      </w:pPr>
+      <w:r>
+        <w:t xml:space="preserve">                              </w:t>
+      </w:r>
+      <w:proofErr w:type="gramStart"/>
+      <w:r>
+        <w:t>:Y</w:t>
+      </w:r>
+      <w:proofErr w:type="gramEnd"/>
+      <w:r>
+        <w:t xml:space="preserve"> 2</w:t>
+      </w:r>
+    </w:p>
+    <w:p>
+      <w:pPr>
+        <w:spacing w:after="0"/>
+      </w:pPr>
+      <w:r>
+        <w:t xml:space="preserve">                              </w:t>
+      </w:r>
+      <w:proofErr w:type="gramStart"/>
+      <w:r>
+        <w:t>:DOMAIN</w:t>
+      </w:r>
+      <w:proofErr w:type="gramEnd"/>
+      <w:r>
+        <w:t xml:space="preserve"> (1 2)</w:t>
+      </w:r>
+    </w:p>
+    <w:p>
+      <w:pPr>
+        <w:spacing w:after="0"/>
+      </w:pPr>
+      <w:r>
+        <w:t xml:space="preserve">                              </w:t>
+      </w:r>
+      <w:proofErr w:type="gramStart"/>
+      <w:r>
+        <w:t>:CONSTRAINT</w:t>
+      </w:r>
+      <w:proofErr w:type="gramEnd"/>
+      <w:r>
+        <w:t xml:space="preserve"> #S(CONSTRAINT :OUTCOME 3 :OPERATION + :REGION-CELLS #)</w:t>
+      </w:r>
+    </w:p>
+    <w:p>
+      <w:pPr>
+        <w:spacing w:after="0"/>
+      </w:pPr>
+      <w:r>
+        <w:t xml:space="preserve">                              </w:t>
+      </w:r>
+      <w:proofErr w:type="gramStart"/>
+      <w:r>
+        <w:t>:NEIGHBORS</w:t>
+      </w:r>
+      <w:proofErr w:type="gramEnd"/>
+      <w:r>
+        <w:t xml:space="preserve"> ...))</w:t>
+      </w:r>
+    </w:p>
+    <w:p>
+      <w:pPr>
+        <w:spacing w:after="0"/>
+      </w:pPr>
+      <w:r>
+        <w:t xml:space="preserve">                     (#</w:t>
+      </w:r>
+      <w:proofErr w:type="gramStart"/>
+      <w:r>
+        <w:t>S(</w:t>
+      </w:r>
+      <w:proofErr w:type="gramEnd"/>
+      <w:r>
+        <w:t>CELL :X 2</w:t>
+      </w:r>
+    </w:p>
+    <w:p>
+      <w:pPr>
+        <w:spacing w:after="0"/>
+      </w:pPr>
+      <w:r>
+        <w:t xml:space="preserve">                              </w:t>
+      </w:r>
+      <w:proofErr w:type="gramStart"/>
+      <w:r>
+        <w:t>:Y</w:t>
+      </w:r>
+      <w:proofErr w:type="gramEnd"/>
+      <w:r>
+        <w:t xml:space="preserve"> 1</w:t>
+      </w:r>
+    </w:p>
+    <w:p>
+      <w:pPr>
+        <w:spacing w:after="0"/>
+      </w:pPr>
+      <w:r>
+        <w:t xml:space="preserve">                              </w:t>
+      </w:r>
+      <w:proofErr w:type="gramStart"/>
+      <w:r>
+        <w:t>:DOMAIN</w:t>
+      </w:r>
+      <w:proofErr w:type="gramEnd"/>
+      <w:r>
+        <w:t xml:space="preserve"> (1 2)</w:t>
+      </w:r>
+    </w:p>
+    <w:p>
+      <w:pPr>
+        <w:spacing w:after="0"/>
+      </w:pPr>
+      <w:r>
+        <w:t xml:space="preserve">                              </w:t>
+      </w:r>
+      <w:proofErr w:type="gramStart"/>
+      <w:r>
+        <w:t>:CONSTRAINT</w:t>
+      </w:r>
+      <w:proofErr w:type="gramEnd"/>
+      <w:r>
+        <w:t xml:space="preserve"> #S(CONSTRAINT :OUTCOME 1 :OPERATION + :REGION-CELLS #)</w:t>
+      </w:r>
+    </w:p>
+    <w:p>
+      <w:pPr>
+        <w:spacing w:after="0"/>
+      </w:pPr>
+      <w:r>
+        <w:t xml:space="preserve">                              </w:t>
+      </w:r>
+      <w:proofErr w:type="gramStart"/>
+      <w:r>
+        <w:t>:NEIGHBORS</w:t>
+      </w:r>
+      <w:proofErr w:type="gramEnd"/>
+      <w:r>
+        <w:t xml:space="preserve"> ...)</w:t>
+      </w:r>
+    </w:p>
+    <w:p>
+      <w:pPr>
+        <w:spacing w:after="0"/>
+      </w:pPr>
+      <w:r>
+        <w:t xml:space="preserve">                      #</w:t>
+      </w:r>
+      <w:proofErr w:type="gramStart"/>
+      <w:r>
+        <w:t>S(</w:t>
+      </w:r>
+      <w:proofErr w:type="gramEnd"/>
+      <w:r>
+        <w:t>CELL :X 2</w:t>
+      </w:r>
+    </w:p>
+    <w:p>
+      <w:pPr>
+        <w:spacing w:after="0"/>
+      </w:pPr>
+      <w:r>
+        <w:t xml:space="preserve">                              </w:t>
+      </w:r>
+      <w:proofErr w:type="gramStart"/>
+      <w:r>
+        <w:t>:Y</w:t>
+      </w:r>
+      <w:proofErr w:type="gramEnd"/>
+      <w:r>
+        <w:t xml:space="preserve"> 2</w:t>
+      </w:r>
+    </w:p>
+    <w:p>
+      <w:pPr>
+        <w:spacing w:after="0"/>
+      </w:pPr>
+      <w:r>
+        <w:t xml:space="preserve">                              </w:t>
+      </w:r>
+      <w:proofErr w:type="gramStart"/>
+      <w:r>
+        <w:t>:DOMAIN</w:t>
+      </w:r>
+      <w:proofErr w:type="gramEnd"/>
+      <w:r>
+        <w:t xml:space="preserve"> (1 2)</w:t>
+      </w:r>
+    </w:p>
+    <w:p>
+      <w:pPr>
+        <w:spacing w:after="0"/>
+      </w:pPr>
+      <w:r>
+        <w:t xml:space="preserve">                              </w:t>
+      </w:r>
+      <w:proofErr w:type="gramStart"/>
+      <w:r>
+        <w:t>:CONSTRAINT</w:t>
+      </w:r>
+      <w:proofErr w:type="gramEnd"/>
+      <w:r>
+        <w:t xml:space="preserve"> #S(CONSTRAINT :OUTCOME 2 :OPERATION + :REGION-CELLS #)</w:t>
+      </w:r>
+    </w:p>
+    <w:p>
+      <w:pPr>
+        <w:spacing w:after="0"/>
+      </w:pPr>
+      <w:r>
+        <w:t xml:space="preserve">                              </w:t>
+      </w:r>
+      <w:proofErr w:type="gramStart"/>
+      <w:r>
+        <w:t>:NEIGHBORS</w:t>
+      </w:r>
+      <w:proofErr w:type="gramEnd"/>
+      <w:r>
+        <w:t xml:space="preserve"> ...)))</w:t>
+      </w:r>
+    </w:p>
+    <w:p>
+      <w:pPr>
+        <w:spacing w:after="0"/>
+      </w:pPr>
+      <w:r>
+        <w:t xml:space="preserve">          </w:t>
+      </w:r>
+      <w:proofErr w:type="gramStart"/>
+      <w:r>
+        <w:t>:SIZE</w:t>
+      </w:r>
+      <w:proofErr w:type="gramEnd"/>
+      <w:r>
+        <w:t xml:space="preserve"> 2</w:t>
+      </w:r>
+    </w:p>
+    <w:p>
+      <w:pPr>
+        <w:spacing w:after="0"/>
+      </w:pPr>
+      <w:r>
+        <w:t xml:space="preserve">          </w:t>
+      </w:r>
+      <w:proofErr w:type="gramStart"/>
+      <w:r>
+        <w:t>:CONSTRAINTS</w:t>
+      </w:r>
+      <w:proofErr w:type="gramEnd"/>
+      <w:r>
+        <w:t xml:space="preserve"> (#S(CONSTRAINT :OUTCOME 3 :OPERATION + :REGION-CELLS ((1 1) (1 2)))</w:t>
+      </w:r>
+    </w:p>
+    <w:p>
+      <w:pPr>
+        <w:spacing w:after="0"/>
+      </w:pPr>
+      <w:r>
+        <w:t xml:space="preserve">                        #</w:t>
+      </w:r>
+      <w:proofErr w:type="gramStart"/>
+      <w:r>
+        <w:t>S(</w:t>
+      </w:r>
+      <w:proofErr w:type="gramEnd"/>
+      <w:r>
+        <w:t>CONSTRAINT :OUTCOME 1 :OPERATION + :REGION-CELLS ((2 1)))</w:t>
+      </w:r>
+    </w:p>
+    <w:p>
+      <w:pPr>
+        <w:spacing w:after="0"/>
+      </w:pPr>
+      <w:r>
+        <w:t xml:space="preserve">                        #</w:t>
+      </w:r>
+      <w:proofErr w:type="gramStart"/>
+      <w:r>
+        <w:t>S(</w:t>
+      </w:r>
+      <w:proofErr w:type="gramEnd"/>
+      <w:r>
+        <w:t>CONSTRAINT :OUTCOME 2 :OPERATION + :REGION-CELLS ((2 2)))))</w:t>
       </w:r>
     </w:p>
     <w:p>
@@ -417,7 +641,48 @@
           <w:sz w:val="20"/>
           <w:szCs w:val="20"/>
         </w:rPr>
-        <w:t xml:space="preserve">&gt;&gt; (setf 2puz (setf  2puz  (create-puzzle  2  '((3 + ((1 1) (1 2))) </w:t>
+        <w:t>&gt;&gt; (</w:t>
+      </w:r>
+      <w:proofErr w:type="spellStart"/>
+      <w:r>
+        <w:rPr>
+          <w:sz w:val="20"/>
+          <w:szCs w:val="20"/>
+        </w:rPr>
+        <w:t>setf</w:t>
+      </w:r>
+      <w:proofErr w:type="spellEnd"/>
+      <w:r>
+        <w:rPr>
+          <w:sz w:val="20"/>
+          <w:szCs w:val="20"/>
+        </w:rPr>
+        <w:t xml:space="preserve"> 2puz (</w:t>
+      </w:r>
+      <w:proofErr w:type="spellStart"/>
+      <w:proofErr w:type="gramStart"/>
+      <w:r>
+        <w:rPr>
+          <w:sz w:val="20"/>
+          <w:szCs w:val="20"/>
+        </w:rPr>
+        <w:t>setf</w:t>
+      </w:r>
+      <w:proofErr w:type="spellEnd"/>
+      <w:r>
+        <w:rPr>
+          <w:sz w:val="20"/>
+          <w:szCs w:val="20"/>
+        </w:rPr>
+        <w:t xml:space="preserve">  2puz</w:t>
+      </w:r>
+      <w:proofErr w:type="gramEnd"/>
+      <w:r>
+        <w:rPr>
+          <w:sz w:val="20"/>
+          <w:szCs w:val="20"/>
+        </w:rPr>
+        <w:t xml:space="preserve">  (create-puzzle  2  '((3 + ((1 1) (1 2))) </w:t>
       </w:r>
       <w:r>
         <w:rPr>
@@ -1086,7 +1351,32 @@
           <w:sz w:val="20"/>
           <w:szCs w:val="20"/>
         </w:rPr>
-        <w:t>&gt;&gt;(setf 3puz (create-puzzle 3 '((6 + ((1 1) (2 1) (3 1))) (6 * ((1 2) (1 3) (2 3)))  (3 + ((2 2))) (1 - ((3 2) (3 3))))))</w:t>
+        <w:t>&gt;</w:t>
+      </w:r>
+      <w:proofErr w:type="gramStart"/>
+      <w:r>
+        <w:rPr>
+          <w:sz w:val="20"/>
+          <w:szCs w:val="20"/>
+        </w:rPr>
+        <w:t>&gt;(</w:t>
+      </w:r>
+      <w:proofErr w:type="spellStart"/>
+      <w:proofErr w:type="gramEnd"/>
+      <w:r>
+        <w:rPr>
+          <w:sz w:val="20"/>
+          <w:szCs w:val="20"/>
+        </w:rPr>
+        <w:t>setf</w:t>
+      </w:r>
+      <w:proofErr w:type="spellEnd"/>
+      <w:r>
+        <w:rPr>
+          <w:sz w:val="20"/>
+          <w:szCs w:val="20"/>
+        </w:rPr>
+        <w:t xml:space="preserve"> 3puz (create-puzzle 3 '((6 + ((1 1) (2 1) (3 1))) (6 * ((1 2) (1 3) (2 3)))  (3 + ((2 2))) (1 - ((3 2) (3 3))))))</w:t>
       </w:r>
     </w:p>
     <w:p>
@@ -1857,7 +2147,15 @@
         <w:t xml:space="preserve"> </w:t>
       </w:r>
       <w:r>
-        <w:t>a 5x5 KenKen that has no subregions containing a single cell. This causes the initial constraint propagation to be completely ineffective, so there is a considerable amount of searching to find the solution.</w:t>
+        <w:t xml:space="preserve">a 5x5 KenKen that has no </w:t>
+      </w:r>
+      <w:proofErr w:type="spellStart"/>
+      <w:r>
+        <w:t>subregions</w:t>
+      </w:r>
+      <w:proofErr w:type="spellEnd"/>
+      <w:r>
+        <w:t xml:space="preserve"> containing a single cell. This causes the initial constraint propagation to be completely ineffective, so there is a considerable amount of searching to find the solution.</w:t>
       </w:r>
     </w:p>
     <w:p>
@@ -1877,7 +2175,15 @@
         <w:t xml:space="preserve">&gt;&gt; </w:t>
       </w:r>
       <w:r>
-        <w:t>(setf 5puz (create-puzzle 5 '((</w:t>
+        <w:t>(</w:t>
+      </w:r>
+      <w:proofErr w:type="spellStart"/>
+      <w:r>
+        <w:t>setf</w:t>
+      </w:r>
+      <w:proofErr w:type="spellEnd"/>
+      <w:r>
+        <w:t xml:space="preserve"> 5puz (create-puzzle 5 '((</w:t>
       </w:r>
       <w:r>
         <w:t>10 + ((1 1) (1 2) (1 3) (1 4)))</w:t>
@@ -2229,7 +2535,23 @@
           <w:sz w:val="18"/>
           <w:szCs w:val="18"/>
         </w:rPr>
-        <w:t>After constraint propogation the puzzle is:</w:t>
+        <w:t xml:space="preserve">After constraint </w:t>
+      </w:r>
+      <w:proofErr w:type="spellStart"/>
+      <w:r>
+        <w:rPr>
+          <w:sz w:val="18"/>
+          <w:szCs w:val="18"/>
+        </w:rPr>
+        <w:t>propogation</w:t>
+      </w:r>
+      <w:proofErr w:type="spellEnd"/>
+      <w:r>
+        <w:rPr>
+          <w:sz w:val="18"/>
+          <w:szCs w:val="18"/>
+        </w:rPr>
+        <w:t xml:space="preserve"> the puzzle is:</w:t>
       </w:r>
     </w:p>
     <w:p>
@@ -2809,14 +3131,30 @@
           <w:sz w:val="18"/>
           <w:szCs w:val="18"/>
         </w:rPr>
-        <w:t xml:space="preserve">(SETF 6PUZ </w:t>
-      </w:r>
-      <w:r>
-        <w:rPr>
-          <w:sz w:val="18"/>
-          <w:szCs w:val="18"/>
-        </w:rPr>
-        <w:t xml:space="preserve"> (CREATE-PUZZLE 6</w:t>
+        <w:t xml:space="preserve">(SETF </w:t>
+      </w:r>
+      <w:proofErr w:type="gramStart"/>
+      <w:r>
+        <w:rPr>
+          <w:sz w:val="18"/>
+          <w:szCs w:val="18"/>
+        </w:rPr>
+        <w:t xml:space="preserve">6PUZ </w:t>
+      </w:r>
+      <w:r>
+        <w:rPr>
+          <w:sz w:val="18"/>
+          <w:szCs w:val="18"/>
+        </w:rPr>
+        <w:t xml:space="preserve"> (</w:t>
+      </w:r>
+      <w:proofErr w:type="gramEnd"/>
+      <w:r>
+        <w:rPr>
+          <w:sz w:val="18"/>
+          <w:szCs w:val="18"/>
+        </w:rPr>
+        <w:t>CREATE-PUZZLE 6</w:t>
       </w:r>
     </w:p>
     <w:p>
@@ -2928,14 +3266,30 @@
           <w:sz w:val="18"/>
           <w:szCs w:val="18"/>
         </w:rPr>
-        <w:t>&gt;&gt;</w:t>
-      </w:r>
-      <w:r>
-        <w:rPr>
-          <w:sz w:val="18"/>
-          <w:szCs w:val="18"/>
-        </w:rPr>
-        <w:t>(print-solutions 6puz)</w:t>
+        <w:t>&gt;</w:t>
+      </w:r>
+      <w:proofErr w:type="gramStart"/>
+      <w:r>
+        <w:rPr>
+          <w:sz w:val="18"/>
+          <w:szCs w:val="18"/>
+        </w:rPr>
+        <w:t>&gt;</w:t>
+      </w:r>
+      <w:r>
+        <w:rPr>
+          <w:sz w:val="18"/>
+          <w:szCs w:val="18"/>
+        </w:rPr>
+        <w:t>(</w:t>
+      </w:r>
+      <w:proofErr w:type="gramEnd"/>
+      <w:r>
+        <w:rPr>
+          <w:sz w:val="18"/>
+          <w:szCs w:val="18"/>
+        </w:rPr>
+        <w:t>print-solutions 6puz)</w:t>
       </w:r>
     </w:p>
     <w:p>
@@ -3505,7 +3859,23 @@
           <w:sz w:val="18"/>
           <w:szCs w:val="18"/>
         </w:rPr>
-        <w:t>2|..3...|</w:t>
+        <w:t>2|</w:t>
+      </w:r>
+      <w:proofErr w:type="gramStart"/>
+      <w:r>
+        <w:rPr>
+          <w:sz w:val="18"/>
+          <w:szCs w:val="18"/>
+        </w:rPr>
+        <w:t>..</w:t>
+      </w:r>
+      <w:proofErr w:type="gramEnd"/>
+      <w:r>
+        <w:rPr>
+          <w:sz w:val="18"/>
+          <w:szCs w:val="18"/>
+        </w:rPr>
+        <w:t>3...|</w:t>
       </w:r>
     </w:p>
     <w:p>
@@ -4131,7 +4501,23 @@
           <w:b/>
           <w:u w:val="single"/>
         </w:rPr>
-        <w:t>: mrv-ambiguous</w:t>
+        <w:t xml:space="preserve">: </w:t>
+      </w:r>
+      <w:proofErr w:type="spellStart"/>
+      <w:r>
+        <w:rPr>
+          <w:b/>
+          <w:u w:val="single"/>
+        </w:rPr>
+        <w:t>mrv</w:t>
+      </w:r>
+      <w:proofErr w:type="spellEnd"/>
+      <w:r>
+        <w:rPr>
+          <w:b/>
+          <w:u w:val="single"/>
+        </w:rPr>
+        <w:t>-ambiguous</w:t>
       </w:r>
       <w:r>
         <w:rPr>
@@ -4166,13 +4552,15 @@
         <w:tblStyle w:val="TableGrid"/>
         <w:tblW w:w="0" w:type="auto"/>
         <w:jc w:val="center"/>
+        <w:tblInd w:w="-552" w:type="dxa"/>
         <w:tblLook w:val="04A0" w:firstRow="1" w:lastRow="0" w:firstColumn="1" w:lastColumn="0" w:noHBand="0" w:noVBand="1"/>
       </w:tblPr>
       <w:tblGrid>
-        <w:gridCol w:w="1755"/>
-        <w:gridCol w:w="1933"/>
-        <w:gridCol w:w="1820"/>
-        <w:gridCol w:w="2880"/>
+        <w:gridCol w:w="1164"/>
+        <w:gridCol w:w="1710"/>
+        <w:gridCol w:w="1710"/>
+        <w:gridCol w:w="2250"/>
+        <w:gridCol w:w="2343"/>
       </w:tblGrid>
       <w:tr>
         <w:trPr>
@@ -4181,7 +4569,7 @@
         </w:trPr>
         <w:tc>
           <w:tcPr>
-            <w:tcW w:w="1755" w:type="dxa"/>
+            <w:tcW w:w="1164" w:type="dxa"/>
           </w:tcPr>
           <w:p>
             <w:pPr>
@@ -4199,7 +4587,7 @@
         </w:tc>
         <w:tc>
           <w:tcPr>
-            <w:tcW w:w="1933" w:type="dxa"/>
+            <w:tcW w:w="1710" w:type="dxa"/>
           </w:tcPr>
           <w:p>
             <w:pPr>
@@ -4217,7 +4605,33 @@
         </w:tc>
         <w:tc>
           <w:tcPr>
-            <w:tcW w:w="1820" w:type="dxa"/>
+            <w:tcW w:w="1710" w:type="dxa"/>
+          </w:tcPr>
+          <w:p>
+            <w:pPr>
+              <w:rPr>
+                <w:b/>
+              </w:rPr>
+            </w:pPr>
+            <w:proofErr w:type="spellStart"/>
+            <w:r>
+              <w:rPr>
+                <w:b/>
+              </w:rPr>
+              <w:t>mrv</w:t>
+            </w:r>
+            <w:proofErr w:type="spellEnd"/>
+            <w:r>
+              <w:rPr>
+                <w:b/>
+              </w:rPr>
+              <w:t>-ambiguous</w:t>
+            </w:r>
+          </w:p>
+        </w:tc>
+        <w:tc>
+          <w:tcPr>
+            <w:tcW w:w="2250" w:type="dxa"/>
           </w:tcPr>
           <w:p>
             <w:pPr>
@@ -4229,13 +4643,13 @@
               <w:rPr>
                 <w:b/>
               </w:rPr>
-              <w:t>mrv-ambiguous</w:t>
+              <w:t>Extended-consistency (default search-heuristic)</w:t>
             </w:r>
           </w:p>
         </w:tc>
         <w:tc>
           <w:tcPr>
-            <w:tcW w:w="2880" w:type="dxa"/>
+            <w:tcW w:w="2343" w:type="dxa"/>
           </w:tcPr>
           <w:p>
             <w:pPr>
@@ -4247,14 +4661,37 @@
               <w:rPr>
                 <w:b/>
               </w:rPr>
-              <w:t>Extended-consistency</w:t>
+              <w:t>Improved-propagation</w:t>
             </w:r>
+          </w:p>
+          <w:p>
+            <w:pPr>
+              <w:rPr>
+                <w:b/>
+              </w:rPr>
+            </w:pPr>
             <w:r>
               <w:rPr>
                 <w:b/>
               </w:rPr>
-              <w:t xml:space="preserve"> (default search-heuristic)</w:t>
+              <w:t>(</w:t>
             </w:r>
+            <w:proofErr w:type="spellStart"/>
+            <w:r>
+              <w:rPr>
+                <w:b/>
+              </w:rPr>
+              <w:t>mrv</w:t>
+            </w:r>
+            <w:proofErr w:type="spellEnd"/>
+            <w:r>
+              <w:rPr>
+                <w:b/>
+              </w:rPr>
+              <w:t>-ambiguous and extended-consistency)</w:t>
+            </w:r>
+            <w:bookmarkStart w:id="0" w:name="_GoBack"/>
+            <w:bookmarkEnd w:id="0"/>
           </w:p>
         </w:tc>
       </w:tr>
@@ -4265,7 +4702,7 @@
         </w:trPr>
         <w:tc>
           <w:tcPr>
-            <w:tcW w:w="1755" w:type="dxa"/>
+            <w:tcW w:w="1164" w:type="dxa"/>
           </w:tcPr>
           <w:p>
             <w:r>
@@ -4275,7 +4712,7 @@
         </w:tc>
         <w:tc>
           <w:tcPr>
-            <w:tcW w:w="1933" w:type="dxa"/>
+            <w:tcW w:w="1710" w:type="dxa"/>
           </w:tcPr>
           <w:p>
             <w:r>
@@ -4285,7 +4722,7 @@
         </w:tc>
         <w:tc>
           <w:tcPr>
-            <w:tcW w:w="1820" w:type="dxa"/>
+            <w:tcW w:w="1710" w:type="dxa"/>
           </w:tcPr>
           <w:p>
             <w:pPr>
@@ -4298,7 +4735,20 @@
         </w:tc>
         <w:tc>
           <w:tcPr>
-            <w:tcW w:w="2880" w:type="dxa"/>
+            <w:tcW w:w="2250" w:type="dxa"/>
+          </w:tcPr>
+          <w:p>
+            <w:pPr>
+              <w:jc w:val="both"/>
+            </w:pPr>
+            <w:r>
+              <w:t>0</w:t>
+            </w:r>
+          </w:p>
+        </w:tc>
+        <w:tc>
+          <w:tcPr>
+            <w:tcW w:w="2343" w:type="dxa"/>
           </w:tcPr>
           <w:p>
             <w:pPr>
@@ -4317,7 +4767,7 @@
         </w:trPr>
         <w:tc>
           <w:tcPr>
-            <w:tcW w:w="1755" w:type="dxa"/>
+            <w:tcW w:w="1164" w:type="dxa"/>
           </w:tcPr>
           <w:p>
             <w:r>
@@ -4327,7 +4777,7 @@
         </w:tc>
         <w:tc>
           <w:tcPr>
-            <w:tcW w:w="1933" w:type="dxa"/>
+            <w:tcW w:w="1710" w:type="dxa"/>
           </w:tcPr>
           <w:p>
             <w:r>
@@ -4337,7 +4787,7 @@
         </w:tc>
         <w:tc>
           <w:tcPr>
-            <w:tcW w:w="1820" w:type="dxa"/>
+            <w:tcW w:w="1710" w:type="dxa"/>
           </w:tcPr>
           <w:p>
             <w:r>
@@ -4347,7 +4797,17 @@
         </w:tc>
         <w:tc>
           <w:tcPr>
-            <w:tcW w:w="2880" w:type="dxa"/>
+            <w:tcW w:w="2250" w:type="dxa"/>
+          </w:tcPr>
+          <w:p>
+            <w:r>
+              <w:t>2</w:t>
+            </w:r>
+          </w:p>
+        </w:tc>
+        <w:tc>
+          <w:tcPr>
+            <w:tcW w:w="2343" w:type="dxa"/>
           </w:tcPr>
           <w:p>
             <w:r>
@@ -4363,7 +4823,7 @@
         </w:trPr>
         <w:tc>
           <w:tcPr>
-            <w:tcW w:w="1755" w:type="dxa"/>
+            <w:tcW w:w="1164" w:type="dxa"/>
           </w:tcPr>
           <w:p>
             <w:r>
@@ -4373,7 +4833,7 @@
         </w:tc>
         <w:tc>
           <w:tcPr>
-            <w:tcW w:w="1933" w:type="dxa"/>
+            <w:tcW w:w="1710" w:type="dxa"/>
           </w:tcPr>
           <w:p>
             <w:r>
@@ -4383,7 +4843,7 @@
         </w:tc>
         <w:tc>
           <w:tcPr>
-            <w:tcW w:w="1820" w:type="dxa"/>
+            <w:tcW w:w="1710" w:type="dxa"/>
           </w:tcPr>
           <w:p>
             <w:r>
@@ -4393,11 +4853,21 @@
         </w:tc>
         <w:tc>
           <w:tcPr>
-            <w:tcW w:w="2880" w:type="dxa"/>
+            <w:tcW w:w="2250" w:type="dxa"/>
           </w:tcPr>
           <w:p>
             <w:r>
               <w:t>2</w:t>
+            </w:r>
+          </w:p>
+        </w:tc>
+        <w:tc>
+          <w:tcPr>
+            <w:tcW w:w="2343" w:type="dxa"/>
+          </w:tcPr>
+          <w:p>
+            <w:r>
+              <w:t>0</w:t>
             </w:r>
           </w:p>
         </w:tc>
@@ -4409,7 +4879,7 @@
         </w:trPr>
         <w:tc>
           <w:tcPr>
-            <w:tcW w:w="1755" w:type="dxa"/>
+            <w:tcW w:w="1164" w:type="dxa"/>
           </w:tcPr>
           <w:p>
             <w:r>
@@ -4419,7 +4889,7 @@
         </w:tc>
         <w:tc>
           <w:tcPr>
-            <w:tcW w:w="1933" w:type="dxa"/>
+            <w:tcW w:w="1710" w:type="dxa"/>
           </w:tcPr>
           <w:p>
             <w:r>
@@ -4429,7 +4899,7 @@
         </w:tc>
         <w:tc>
           <w:tcPr>
-            <w:tcW w:w="1820" w:type="dxa"/>
+            <w:tcW w:w="1710" w:type="dxa"/>
           </w:tcPr>
           <w:p>
             <w:r>
@@ -4439,11 +4909,21 @@
         </w:tc>
         <w:tc>
           <w:tcPr>
-            <w:tcW w:w="2880" w:type="dxa"/>
+            <w:tcW w:w="2250" w:type="dxa"/>
           </w:tcPr>
           <w:p>
             <w:r>
               <w:t>78</w:t>
+            </w:r>
+          </w:p>
+        </w:tc>
+        <w:tc>
+          <w:tcPr>
+            <w:tcW w:w="2343" w:type="dxa"/>
+          </w:tcPr>
+          <w:p>
+            <w:r>
+              <w:t>24</w:t>
             </w:r>
           </w:p>
         </w:tc>
@@ -4455,7 +4935,7 @@
         </w:trPr>
         <w:tc>
           <w:tcPr>
-            <w:tcW w:w="1755" w:type="dxa"/>
+            <w:tcW w:w="1164" w:type="dxa"/>
           </w:tcPr>
           <w:p>
             <w:r>
@@ -4465,7 +4945,7 @@
         </w:tc>
         <w:tc>
           <w:tcPr>
-            <w:tcW w:w="1933" w:type="dxa"/>
+            <w:tcW w:w="1710" w:type="dxa"/>
           </w:tcPr>
           <w:p>
             <w:r>
@@ -4475,7 +4955,7 @@
         </w:tc>
         <w:tc>
           <w:tcPr>
-            <w:tcW w:w="1820" w:type="dxa"/>
+            <w:tcW w:w="1710" w:type="dxa"/>
           </w:tcPr>
           <w:p>
             <w:r>
@@ -4485,7 +4965,17 @@
         </w:tc>
         <w:tc>
           <w:tcPr>
-            <w:tcW w:w="2880" w:type="dxa"/>
+            <w:tcW w:w="2250" w:type="dxa"/>
+          </w:tcPr>
+          <w:p>
+            <w:r>
+              <w:t>0</w:t>
+            </w:r>
+          </w:p>
+        </w:tc>
+        <w:tc>
+          <w:tcPr>
+            <w:tcW w:w="2343" w:type="dxa"/>
           </w:tcPr>
           <w:p>
             <w:r>
@@ -4508,129 +4998,168 @@
           <w:u w:val="single"/>
         </w:rPr>
       </w:pPr>
+      <w:proofErr w:type="spellStart"/>
+      <w:proofErr w:type="gramStart"/>
       <w:r>
         <w:rPr>
           <w:i/>
           <w:u w:val="single"/>
         </w:rPr>
-        <w:t>mrv-ambiguous</w:t>
-      </w:r>
-    </w:p>
-    <w:p>
-      <w:pPr>
-        <w:spacing w:after="0"/>
-      </w:pPr>
-      <w:r>
-        <w:t xml:space="preserve">From the table above, we can observe that in the majority of cases, using </w:t>
-      </w:r>
-      <w:r>
-        <w:rPr>
-          <w:i/>
-        </w:rPr>
-        <w:t xml:space="preserve">mrv-ambiguous </w:t>
-      </w:r>
-      <w:r>
-        <w:t xml:space="preserve">as the search-heuristic </w:t>
-      </w:r>
-      <w:r>
-        <w:t>results in</w:t>
-      </w:r>
-      <w:r>
-        <w:t xml:space="preserve"> a fewer number of guesses while solving a KenKen puzzle.  The exception to this is the 5puz test case; however, this is an u</w:t>
-      </w:r>
-      <w:r>
-        <w:t>nu</w:t>
-      </w:r>
-      <w:r>
-        <w:t xml:space="preserve">sual puzzle in that no constraints are able to be propagated before searching starts. Therefore, all cells initially have a domain of size five. The number of guesses between the two search heuristics is on the same order of magnitude; it appears to be a coincidence that the order in which </w:t>
-      </w:r>
-      <w:r>
-        <w:rPr>
-          <w:i/>
-        </w:rPr>
-        <w:t>first-ambiguous</w:t>
-      </w:r>
-      <w:r>
-        <w:t xml:space="preserve"> guessed values happened to find the correct solution faster than the order defined by </w:t>
-      </w:r>
-      <w:r>
-        <w:rPr>
-          <w:i/>
-        </w:rPr>
-        <w:t>mrv-ambiguous</w:t>
-      </w:r>
-      <w:r>
-        <w:t>.</w:t>
-      </w:r>
-    </w:p>
-    <w:p>
-      <w:pPr>
-        <w:spacing w:after="0"/>
-      </w:pPr>
-    </w:p>
-    <w:p>
-      <w:pPr>
-        <w:spacing w:after="0"/>
-      </w:pPr>
-      <w:r>
-        <w:t xml:space="preserve">As would be expected, the memory and time performance of </w:t>
-      </w:r>
-      <w:r>
-        <w:rPr>
-          <w:i/>
-        </w:rPr>
-        <w:t>print-solutions</w:t>
-      </w:r>
-      <w:r>
-        <w:t xml:space="preserve"> using the two heuristics follows the same pattern as the number of guesses.</w:t>
-      </w:r>
-      <w:r>
-        <w:t xml:space="preserve"> Execution time was faster in cases that had fewer guesses; additionally, fewer guesses resulted in less memory being used. The fact that execution time decreased when using </w:t>
-      </w:r>
-      <w:r>
-        <w:rPr>
-          <w:i/>
-        </w:rPr>
-        <w:t>mrv-ambiguous</w:t>
-      </w:r>
-      <w:r>
-        <w:t xml:space="preserve"> shows that the time saved by making fewer guesses outweighs additional time spent running the </w:t>
-      </w:r>
-      <w:r>
-        <w:rPr>
-          <w:i/>
-        </w:rPr>
         <w:t>mrv</w:t>
       </w:r>
-      <w:r>
-        <w:t xml:space="preserve"> algorithm, instead of the simpler </w:t>
-      </w:r>
-      <w:r>
-        <w:rPr>
-          <w:i/>
-        </w:rPr>
-        <w:t>first-ambiguous</w:t>
-      </w:r>
-      <w:r>
-        <w:t xml:space="preserve">. </w:t>
-      </w:r>
-    </w:p>
-    <w:p>
-      <w:pPr>
-        <w:spacing w:after="0"/>
-      </w:pPr>
-    </w:p>
-    <w:p>
-      <w:pPr>
-        <w:spacing w:after="0"/>
-      </w:pPr>
+      <w:proofErr w:type="spellEnd"/>
       <w:r>
         <w:rPr>
           <w:i/>
           <w:u w:val="single"/>
         </w:rPr>
+        <w:t>-ambiguous</w:t>
+      </w:r>
+      <w:proofErr w:type="gramEnd"/>
+    </w:p>
+    <w:p>
+      <w:pPr>
+        <w:spacing w:after="0"/>
+      </w:pPr>
+      <w:r>
+        <w:t xml:space="preserve">From the table above, we can observe that in the majority of cases, using </w:t>
+      </w:r>
+      <w:proofErr w:type="spellStart"/>
+      <w:r>
+        <w:rPr>
+          <w:i/>
+        </w:rPr>
+        <w:t>mrv</w:t>
+      </w:r>
+      <w:proofErr w:type="spellEnd"/>
+      <w:r>
+        <w:rPr>
+          <w:i/>
+        </w:rPr>
+        <w:t xml:space="preserve">-ambiguous </w:t>
+      </w:r>
+      <w:r>
+        <w:t xml:space="preserve">as the search-heuristic </w:t>
+      </w:r>
+      <w:r>
+        <w:t>results in</w:t>
+      </w:r>
+      <w:r>
+        <w:t xml:space="preserve"> a fewer number of guesses while solving a KenKen puzzle.  The exception to this is the 5puz test case; however, this is an u</w:t>
+      </w:r>
+      <w:r>
+        <w:t>nu</w:t>
+      </w:r>
+      <w:r>
+        <w:t xml:space="preserve">sual puzzle in that no constraints are able to be propagated before searching starts. Therefore, all cells initially have a domain of size five. The number of guesses between the two search heuristics is on the same order of magnitude; it appears to be a coincidence that the order in which </w:t>
+      </w:r>
+      <w:r>
+        <w:rPr>
+          <w:i/>
+        </w:rPr>
+        <w:t>first-ambiguous</w:t>
+      </w:r>
+      <w:r>
+        <w:t xml:space="preserve"> guessed values happened to find the correct solution faster than the order defined by </w:t>
+      </w:r>
+      <w:proofErr w:type="spellStart"/>
+      <w:r>
+        <w:rPr>
+          <w:i/>
+        </w:rPr>
+        <w:t>mrv</w:t>
+      </w:r>
+      <w:proofErr w:type="spellEnd"/>
+      <w:r>
+        <w:rPr>
+          <w:i/>
+        </w:rPr>
+        <w:t>-ambiguous</w:t>
+      </w:r>
+      <w:r>
+        <w:t>.</w:t>
+      </w:r>
+    </w:p>
+    <w:p>
+      <w:pPr>
+        <w:spacing w:after="0"/>
+      </w:pPr>
+    </w:p>
+    <w:p>
+      <w:pPr>
+        <w:spacing w:after="0"/>
+      </w:pPr>
+      <w:r>
+        <w:t xml:space="preserve">As would be expected, the memory and time performance of </w:t>
+      </w:r>
+      <w:r>
+        <w:rPr>
+          <w:i/>
+        </w:rPr>
+        <w:t>print-solutions</w:t>
+      </w:r>
+      <w:r>
+        <w:t xml:space="preserve"> using the two heuristics follows the same pattern as the number of guesses.</w:t>
+      </w:r>
+      <w:r>
+        <w:t xml:space="preserve"> Execution time was faster in cases that had fewer guesses; additionally, fewer guesses resulted in less memory being used. The fact that execution time decreased when using </w:t>
+      </w:r>
+      <w:proofErr w:type="spellStart"/>
+      <w:r>
+        <w:rPr>
+          <w:i/>
+        </w:rPr>
+        <w:t>mrv</w:t>
+      </w:r>
+      <w:proofErr w:type="spellEnd"/>
+      <w:r>
+        <w:rPr>
+          <w:i/>
+        </w:rPr>
+        <w:t>-ambiguous</w:t>
+      </w:r>
+      <w:r>
+        <w:t xml:space="preserve"> shows that the time saved by making fewer guesses outweighs additional time spent running the </w:t>
+      </w:r>
+      <w:proofErr w:type="spellStart"/>
+      <w:r>
+        <w:rPr>
+          <w:i/>
+        </w:rPr>
+        <w:t>mrv</w:t>
+      </w:r>
+      <w:proofErr w:type="spellEnd"/>
+      <w:r>
+        <w:t xml:space="preserve"> algorithm, instead of the simpler </w:t>
+      </w:r>
+      <w:r>
+        <w:rPr>
+          <w:i/>
+        </w:rPr>
+        <w:t>first-ambiguous</w:t>
+      </w:r>
+      <w:r>
+        <w:t xml:space="preserve">. </w:t>
+      </w:r>
+    </w:p>
+    <w:p>
+      <w:pPr>
+        <w:spacing w:after="0"/>
+      </w:pPr>
+    </w:p>
+    <w:p>
+      <w:pPr>
+        <w:spacing w:after="0"/>
+      </w:pPr>
+      <w:proofErr w:type="gramStart"/>
+      <w:r>
+        <w:rPr>
+          <w:i/>
+          <w:u w:val="single"/>
+        </w:rPr>
         <w:t>extended-consistency</w:t>
       </w:r>
+      <w:proofErr w:type="gramEnd"/>
     </w:p>
     <w:p>
       <w:pPr>
@@ -4722,11 +5251,19 @@
                 <w:b/>
               </w:rPr>
             </w:pPr>
+            <w:proofErr w:type="spellStart"/>
             <w:r>
               <w:rPr>
                 <w:b/>
               </w:rPr>
-              <w:t>mrv-ambiguous</w:t>
+              <w:t>mrv</w:t>
+            </w:r>
+            <w:proofErr w:type="spellEnd"/>
+            <w:r>
+              <w:rPr>
+                <w:b/>
+              </w:rPr>
+              <w:t>-ambiguous</w:t>
             </w:r>
           </w:p>
         </w:tc>
@@ -4855,8 +5392,6 @@
       <w:r>
         <w:t>is worth using when either a) runtime is not a major factor, or b) we are able to successfully decrease the domains of all cells in the first several rounds of constraint propagation so that we do not have so many possible value pairs to evaluate for each constraint.</w:t>
       </w:r>
-      <w:bookmarkStart w:id="0" w:name="_GoBack"/>
-      <w:bookmarkEnd w:id="0"/>
     </w:p>
     <w:sectPr>
       <w:pgSz w:w="12240" w:h="15840"/>

</xml_diff>

<commit_message>
final submit for p3
</commit_message>
<xml_diff>
--- a/p3/Project 3 Analysis.docx
+++ b/p3/Project 3 Analysis.docx
@@ -1,6 +1,6 @@
 
 <file path=word/document.xml><?xml version="1.0" encoding="utf-8"?>
-<w:document xmlns:wpc="http://schemas.microsoft.com/office/word/2010/wordprocessingCanvas" xmlns:mc="http://schemas.openxmlformats.org/markup-compatibility/2006" xmlns:o="urn:schemas-microsoft-com:office:office" xmlns:r="http://schemas.openxmlformats.org/officeDocument/2006/relationships" xmlns:m="http://schemas.openxmlformats.org/officeDocument/2006/math" xmlns:v="urn:schemas-microsoft-com:vml" xmlns:wp14="http://schemas.microsoft.com/office/word/2010/wordprocessingDrawing" xmlns:wp="http://schemas.openxmlformats.org/drawingml/2006/wordprocessingDrawing" xmlns:w10="urn:schemas-microsoft-com:office:word" xmlns:w="http://schemas.openxmlformats.org/wordprocessingml/2006/main" xmlns:w14="http://schemas.microsoft.com/office/word/2010/wordml" xmlns:wpg="http://schemas.microsoft.com/office/word/2010/wordprocessingGroup" xmlns:wpi="http://schemas.microsoft.com/office/word/2010/wordprocessingInk" xmlns:wne="http://schemas.microsoft.com/office/word/2006/wordml" xmlns:wps="http://schemas.microsoft.com/office/word/2010/wordprocessingShape" mc:Ignorable="w14 wp14">
+<w:document xmlns:wpc="http://schemas.microsoft.com/office/word/2010/wordprocessingCanvas" xmlns:mc="http://schemas.openxmlformats.org/markup-compatibility/2006" xmlns:o="urn:schemas-microsoft-com:office:office" xmlns:r="http://schemas.openxmlformats.org/officeDocument/2006/relationships" xmlns:m="http://schemas.openxmlformats.org/officeDocument/2006/math" xmlns:v="urn:schemas-microsoft-com:vml" xmlns:wp14="http://schemas.microsoft.com/office/word/2010/wordprocessingDrawing" xmlns:wp="http://schemas.openxmlformats.org/drawingml/2006/wordprocessingDrawing" xmlns:w10="urn:schemas-microsoft-com:office:word" xmlns:w="http://schemas.openxmlformats.org/wordprocessingml/2006/main" xmlns:w14="http://schemas.microsoft.com/office/word/2010/wordml" xmlns:w15="http://schemas.microsoft.com/office/word/2012/wordml" xmlns:wpg="http://schemas.microsoft.com/office/word/2010/wordprocessingGroup" xmlns:wpi="http://schemas.microsoft.com/office/word/2010/wordprocessingInk" xmlns:wne="http://schemas.microsoft.com/office/word/2006/wordml" xmlns:wps="http://schemas.microsoft.com/office/word/2010/wordprocessingShape" mc:Ignorable="w14 w15 wp14">
   <w:body>
     <w:p>
       <w:pPr>
@@ -37,7 +37,15 @@
       </w:r>
       <w:proofErr w:type="spellEnd"/>
       <w:r>
-        <w:t>), Dan Jonik (</w:t>
+        <w:t xml:space="preserve">), Dan </w:t>
+      </w:r>
+      <w:proofErr w:type="spellStart"/>
+      <w:r>
+        <w:t>Jonik</w:t>
+      </w:r>
+      <w:proofErr w:type="spellEnd"/>
+      <w:r>
+        <w:t xml:space="preserve"> (</w:t>
       </w:r>
       <w:proofErr w:type="spellStart"/>
       <w:r>
@@ -611,10 +619,7 @@
         <w:t xml:space="preserve"> </w:t>
       </w:r>
       <w:r>
-        <w:t>a simple 2x2 pu</w:t>
-      </w:r>
-      <w:r>
-        <w:t>zzle that can be solved by simply propagating constraints (no searching)</w:t>
+        <w:t>a simple 2x2 puzzle that can be solved by simply propagating constraints (no searching)</w:t>
       </w:r>
     </w:p>
     <w:p>
@@ -2172,10 +2177,7 @@
         <w:spacing w:after="0"/>
       </w:pPr>
       <w:r>
-        <w:t xml:space="preserve">&gt;&gt; </w:t>
-      </w:r>
-      <w:r>
-        <w:t>(</w:t>
+        <w:t>&gt;&gt; (</w:t>
       </w:r>
       <w:proofErr w:type="spellStart"/>
       <w:r>
@@ -4552,7 +4554,6 @@
         <w:tblStyle w:val="TableGrid"/>
         <w:tblW w:w="0" w:type="auto"/>
         <w:jc w:val="center"/>
-        <w:tblInd w:w="-552" w:type="dxa"/>
         <w:tblLook w:val="04A0" w:firstRow="1" w:lastRow="0" w:firstColumn="1" w:lastColumn="0" w:noHBand="0" w:noVBand="1"/>
       </w:tblPr>
       <w:tblGrid>
@@ -4690,8 +4691,6 @@
               </w:rPr>
               <w:t>-ambiguous and extended-consistency)</w:t>
             </w:r>
-            <w:bookmarkStart w:id="0" w:name="_GoBack"/>
-            <w:bookmarkEnd w:id="0"/>
           </w:p>
         </w:tc>
       </w:tr>
@@ -5393,6 +5392,170 @@
         <w:t>is worth using when either a) runtime is not a major factor, or b) we are able to successfully decrease the domains of all cells in the first several rounds of constraint propagation so that we do not have so many possible value pairs to evaluate for each constraint.</w:t>
       </w:r>
     </w:p>
+    <w:p>
+      <w:pPr>
+        <w:spacing w:after="0"/>
+      </w:pPr>
+      <w:r>
+        <w:rPr>
+          <w:b/>
+          <w:u w:val="single"/>
+        </w:rPr>
+        <w:lastRenderedPageBreak/>
+        <w:t>Task 5</w:t>
+      </w:r>
+      <w:r>
+        <w:t xml:space="preserve"> Extra credit:</w:t>
+      </w:r>
+    </w:p>
+    <w:tbl>
+      <w:tblPr>
+        <w:tblStyle w:val="TableGrid"/>
+        <w:tblW w:w="0" w:type="auto"/>
+        <w:tblLook w:val="04A0" w:firstRow="1" w:lastRow="0" w:firstColumn="1" w:lastColumn="0" w:noHBand="0" w:noVBand="1"/>
+      </w:tblPr>
+      <w:tblGrid>
+        <w:gridCol w:w="1938"/>
+        <w:gridCol w:w="2012"/>
+        <w:gridCol w:w="2076"/>
+      </w:tblGrid>
+      <w:tr>
+        <w:tc>
+          <w:tcPr>
+            <w:tcW w:w="1938" w:type="dxa"/>
+          </w:tcPr>
+          <w:p>
+            <w:pPr>
+              <w:rPr>
+                <w:b/>
+              </w:rPr>
+            </w:pPr>
+            <w:r>
+              <w:rPr>
+                <w:b/>
+              </w:rPr>
+              <w:t>Puzzle</w:t>
+            </w:r>
+          </w:p>
+        </w:tc>
+        <w:tc>
+          <w:tcPr>
+            <w:tcW w:w="2012" w:type="dxa"/>
+          </w:tcPr>
+          <w:p>
+            <w:pPr>
+              <w:rPr>
+                <w:b/>
+              </w:rPr>
+            </w:pPr>
+            <w:r>
+              <w:rPr>
+                <w:b/>
+              </w:rPr>
+              <w:t>Extra credit</w:t>
+            </w:r>
+          </w:p>
+        </w:tc>
+        <w:tc>
+          <w:tcPr>
+            <w:tcW w:w="2076" w:type="dxa"/>
+          </w:tcPr>
+          <w:p>
+            <w:pPr>
+              <w:rPr>
+                <w:b/>
+              </w:rPr>
+            </w:pPr>
+            <w:r>
+              <w:rPr>
+                <w:b/>
+              </w:rPr>
+              <w:t>extended-consistency</w:t>
+            </w:r>
+          </w:p>
+        </w:tc>
+      </w:tr>
+      <w:tr>
+        <w:tc>
+          <w:tcPr>
+            <w:tcW w:w="1938" w:type="dxa"/>
+          </w:tcPr>
+          <w:p>
+            <w:r>
+              <w:t>5puz</w:t>
+            </w:r>
+          </w:p>
+        </w:tc>
+        <w:tc>
+          <w:tcPr>
+            <w:tcW w:w="2012" w:type="dxa"/>
+          </w:tcPr>
+          <w:p>
+            <w:r>
+              <w:t>0.638</w:t>
+            </w:r>
+          </w:p>
+        </w:tc>
+        <w:tc>
+          <w:tcPr>
+            <w:tcW w:w="2076" w:type="dxa"/>
+          </w:tcPr>
+          <w:p>
+            <w:r>
+              <w:t>1.745000 sec</w:t>
+            </w:r>
+          </w:p>
+        </w:tc>
+      </w:tr>
+      <w:tr>
+        <w:tc>
+          <w:tcPr>
+            <w:tcW w:w="1938" w:type="dxa"/>
+          </w:tcPr>
+          <w:p>
+            <w:r>
+              <w:t>6puz</w:t>
+            </w:r>
+          </w:p>
+        </w:tc>
+        <w:tc>
+          <w:tcPr>
+            <w:tcW w:w="2012" w:type="dxa"/>
+          </w:tcPr>
+          <w:p>
+            <w:r>
+              <w:t>0.320000 sec</w:t>
+            </w:r>
+          </w:p>
+        </w:tc>
+        <w:tc>
+          <w:tcPr>
+            <w:tcW w:w="2076" w:type="dxa"/>
+          </w:tcPr>
+          <w:p>
+            <w:r>
+              <w:t>1.140000 sec</w:t>
+            </w:r>
+          </w:p>
+        </w:tc>
+      </w:tr>
+    </w:tbl>
+    <w:p>
+      <w:pPr>
+        <w:spacing w:after="0"/>
+      </w:pPr>
+      <w:r>
+        <w:t>We showed the number of guesses above and here the runtime for puzzles 5 and 6.</w:t>
+      </w:r>
+      <w:r>
+        <w:t xml:space="preserve"> The runtime decreases and so do the number of guesses. Our algorithm was to see if in a cells column or row neighbors, if there were n cells with domain length n with identical values, then remove those from a cells domain. This domain change is propag</w:t>
+      </w:r>
+      <w:r>
+        <w:t>ated just like the other cases.</w:t>
+      </w:r>
+      <w:bookmarkStart w:id="0" w:name="_GoBack"/>
+      <w:bookmarkEnd w:id="0"/>
+    </w:p>
     <w:sectPr>
       <w:pgSz w:w="12240" w:h="15840"/>
       <w:pgMar w:top="1440" w:right="1440" w:bottom="990" w:left="1440" w:header="720" w:footer="720" w:gutter="0"/>
@@ -5404,7 +5567,7 @@
 </file>
 
 <file path=word/styles.xml><?xml version="1.0" encoding="utf-8"?>
-<w:styles xmlns:mc="http://schemas.openxmlformats.org/markup-compatibility/2006" xmlns:r="http://schemas.openxmlformats.org/officeDocument/2006/relationships" xmlns:w="http://schemas.openxmlformats.org/wordprocessingml/2006/main" xmlns:w14="http://schemas.microsoft.com/office/word/2010/wordml" mc:Ignorable="w14">
+<w:styles xmlns:mc="http://schemas.openxmlformats.org/markup-compatibility/2006" xmlns:r="http://schemas.openxmlformats.org/officeDocument/2006/relationships" xmlns:w="http://schemas.openxmlformats.org/wordprocessingml/2006/main" xmlns:w14="http://schemas.microsoft.com/office/word/2010/wordml" xmlns:w15="http://schemas.microsoft.com/office/word/2012/wordml" mc:Ignorable="w14 w15">
   <w:docDefaults>
     <w:rPrDefault>
       <w:rPr>
@@ -5420,360 +5583,378 @@
       </w:pPr>
     </w:pPrDefault>
   </w:docDefaults>
-  <w:latentStyles w:defLockedState="0" w:defUIPriority="99" w:defSemiHidden="1" w:defUnhideWhenUsed="1" w:defQFormat="0" w:count="267">
-    <w:lsdException w:name="Normal" w:semiHidden="0" w:uiPriority="0" w:unhideWhenUsed="0" w:qFormat="1"/>
-    <w:lsdException w:name="heading 1" w:semiHidden="0" w:uiPriority="9" w:unhideWhenUsed="0" w:qFormat="1"/>
-    <w:lsdException w:name="heading 2" w:uiPriority="9" w:qFormat="1"/>
-    <w:lsdException w:name="heading 3" w:uiPriority="9" w:qFormat="1"/>
-    <w:lsdException w:name="heading 4" w:uiPriority="9" w:qFormat="1"/>
-    <w:lsdException w:name="heading 5" w:uiPriority="9" w:qFormat="1"/>
-    <w:lsdException w:name="heading 6" w:uiPriority="9" w:qFormat="1"/>
-    <w:lsdException w:name="heading 7" w:uiPriority="9" w:qFormat="1"/>
-    <w:lsdException w:name="heading 8" w:uiPriority="9" w:qFormat="1"/>
-    <w:lsdException w:name="heading 9" w:uiPriority="9" w:qFormat="1"/>
-    <w:lsdException w:name="toc 1" w:uiPriority="39"/>
-    <w:lsdException w:name="toc 2" w:uiPriority="39"/>
-    <w:lsdException w:name="toc 3" w:uiPriority="39"/>
-    <w:lsdException w:name="toc 4" w:uiPriority="39"/>
-    <w:lsdException w:name="toc 5" w:uiPriority="39"/>
-    <w:lsdException w:name="toc 6" w:uiPriority="39"/>
-    <w:lsdException w:name="toc 7" w:uiPriority="39"/>
-    <w:lsdException w:name="toc 8" w:uiPriority="39"/>
-    <w:lsdException w:name="toc 9" w:uiPriority="39"/>
-    <w:lsdException w:name="caption" w:uiPriority="35" w:qFormat="1"/>
-    <w:lsdException w:name="Title" w:semiHidden="0" w:uiPriority="10" w:unhideWhenUsed="0" w:qFormat="1"/>
-    <w:lsdException w:name="Default Paragraph Font" w:uiPriority="1"/>
-    <w:lsdException w:name="Subtitle" w:semiHidden="0" w:uiPriority="11" w:unhideWhenUsed="0" w:qFormat="1"/>
-    <w:lsdException w:name="Strong" w:semiHidden="0" w:uiPriority="22" w:unhideWhenUsed="0" w:qFormat="1"/>
-    <w:lsdException w:name="Emphasis" w:semiHidden="0" w:uiPriority="20" w:unhideWhenUsed="0" w:qFormat="1"/>
-    <w:lsdException w:name="Table Grid" w:semiHidden="0" w:uiPriority="59" w:unhideWhenUsed="0"/>
-    <w:lsdException w:name="Placeholder Text" w:unhideWhenUsed="0"/>
-    <w:lsdException w:name="No Spacing" w:semiHidden="0" w:uiPriority="1" w:unhideWhenUsed="0" w:qFormat="1"/>
-    <w:lsdException w:name="Light Shading" w:semiHidden="0" w:uiPriority="60" w:unhideWhenUsed="0"/>
-    <w:lsdException w:name="Light List" w:semiHidden="0" w:uiPriority="61" w:unhideWhenUsed="0"/>
-    <w:lsdException w:name="Light Grid" w:semiHidden="0" w:uiPriority="62" w:unhideWhenUsed="0"/>
-    <w:lsdException w:name="Medium Shading 1" w:semiHidden="0" w:uiPriority="63" w:unhideWhenUsed="0"/>
-    <w:lsdException w:name="Medium Shading 2" w:semiHidden="0" w:uiPriority="64" w:unhideWhenUsed="0"/>
-    <w:lsdException w:name="Medium List 1" w:semiHidden="0" w:uiPriority="65" w:unhideWhenUsed="0"/>
-    <w:lsdException w:name="Medium List 2" w:semiHidden="0" w:uiPriority="66" w:unhideWhenUsed="0"/>
-    <w:lsdException w:name="Medium Grid 1" w:semiHidden="0" w:uiPriority="67" w:unhideWhenUsed="0"/>
-    <w:lsdException w:name="Medium Grid 2" w:semiHidden="0" w:uiPriority="68" w:unhideWhenUsed="0"/>
-    <w:lsdException w:name="Medium Grid 3" w:semiHidden="0" w:uiPriority="69" w:unhideWhenUsed="0"/>
-    <w:lsdException w:name="Dark List" w:semiHidden="0" w:uiPriority="70" w:unhideWhenUsed="0"/>
-    <w:lsdException w:name="Colorful Shading" w:semiHidden="0" w:uiPriority="71" w:unhideWhenUsed="0"/>
-    <w:lsdException w:name="Colorful List" w:semiHidden="0" w:uiPriority="72" w:unhideWhenUsed="0"/>
-    <w:lsdException w:name="Colorful Grid" w:semiHidden="0" w:uiPriority="73" w:unhideWhenUsed="0"/>
-    <w:lsdException w:name="Light Shading Accent 1" w:semiHidden="0" w:uiPriority="60" w:unhideWhenUsed="0"/>
-    <w:lsdException w:name="Light List Accent 1" w:semiHidden="0" w:uiPriority="61" w:unhideWhenUsed="0"/>
-    <w:lsdException w:name="Light Grid Accent 1" w:semiHidden="0" w:uiPriority="62" w:unhideWhenUsed="0"/>
-    <w:lsdException w:name="Medium Shading 1 Accent 1" w:semiHidden="0" w:uiPriority="63" w:unhideWhenUsed="0"/>
-    <w:lsdException w:name="Medium Shading 2 Accent 1" w:semiHidden="0" w:uiPriority="64" w:unhideWhenUsed="0"/>
-    <w:lsdException w:name="Medium List 1 Accent 1" w:semiHidden="0" w:uiPriority="65" w:unhideWhenUsed="0"/>
-    <w:lsdException w:name="Revision" w:unhideWhenUsed="0"/>
-    <w:lsdException w:name="List Paragraph" w:semiHidden="0" w:uiPriority="34" w:unhideWhenUsed="0" w:qFormat="1"/>
-    <w:lsdException w:name="Quote" w:semiHidden="0" w:uiPriority="29" w:unhideWhenUsed="0" w:qFormat="1"/>
-    <w:lsdException w:name="Intense Quote" w:semiHidden="0" w:uiPriority="30" w:unhideWhenUsed="0" w:qFormat="1"/>
-    <w:lsdException w:name="Medium List 2 Accent 1" w:semiHidden="0" w:uiPriority="66" w:unhideWhenUsed="0"/>
-    <w:lsdException w:name="Medium Grid 1 Accent 1" w:semiHidden="0" w:uiPriority="67" w:unhideWhenUsed="0"/>
-    <w:lsdException w:name="Medium Grid 2 Accent 1" w:semiHidden="0" w:uiPriority="68" w:unhideWhenUsed="0"/>
-    <w:lsdException w:name="Medium Grid 3 Accent 1" w:semiHidden="0" w:uiPriority="69" w:unhideWhenUsed="0"/>
-    <w:lsdException w:name="Dark List Accent 1" w:semiHidden="0" w:uiPriority="70" w:unhideWhenUsed="0"/>
-    <w:lsdException w:name="Colorful Shading Accent 1" w:semiHidden="0" w:uiPriority="71" w:unhideWhenUsed="0"/>
-    <w:lsdException w:name="Colorful List Accent 1" w:semiHidden="0" w:uiPriority="72" w:unhideWhenUsed="0"/>
-    <w:lsdException w:name="Colorful Grid Accent 1" w:semiHidden="0" w:uiPriority="73" w:unhideWhenUsed="0"/>
-    <w:lsdException w:name="Light Shading Accent 2" w:semiHidden="0" w:uiPriority="60" w:unhideWhenUsed="0"/>
-    <w:lsdException w:name="Light List Accent 2" w:semiHidden="0" w:uiPriority="61" w:unhideWhenUsed="0"/>
-    <w:lsdException w:name="Light Grid Accent 2" w:semiHidden="0" w:uiPriority="62" w:unhideWhenUsed="0"/>
-    <w:lsdException w:name="Medium Shading 1 Accent 2" w:semiHidden="0" w:uiPriority="63" w:unhideWhenUsed="0"/>
-    <w:lsdException w:name="Medium Shading 2 Accent 2" w:semiHidden="0" w:uiPriority="64" w:unhideWhenUsed="0"/>
-    <w:lsdException w:name="Medium List 1 Accent 2" w:semiHidden="0" w:uiPriority="65" w:unhideWhenUsed="0"/>
-    <w:lsdException w:name="Medium List 2 Accent 2" w:semiHidden="0" w:uiPriority="66" w:unhideWhenUsed="0"/>
-    <w:lsdException w:name="Medium Grid 1 Accent 2" w:semiHidden="0" w:uiPriority="67" w:unhideWhenUsed="0"/>
-    <w:lsdException w:name="Medium Grid 2 Accent 2" w:semiHidden="0" w:uiPriority="68" w:unhideWhenUsed="0"/>
-    <w:lsdException w:name="Medium Grid 3 Accent 2" w:semiHidden="0" w:uiPriority="69" w:unhideWhenUsed="0"/>
-    <w:lsdException w:name="Dark List Accent 2" w:semiHidden="0" w:uiPriority="70" w:unhideWhenUsed="0"/>
-    <w:lsdException w:name="Colorful Shading Accent 2" w:semiHidden="0" w:uiPriority="71" w:unhideWhenUsed="0"/>
-    <w:lsdException w:name="Colorful List Accent 2" w:semiHidden="0" w:uiPriority="72" w:unhideWhenUsed="0"/>
-    <w:lsdException w:name="Colorful Grid Accent 2" w:semiHidden="0" w:uiPriority="73" w:unhideWhenUsed="0"/>
-    <w:lsdException w:name="Light Shading Accent 3" w:semiHidden="0" w:uiPriority="60" w:unhideWhenUsed="0"/>
-    <w:lsdException w:name="Light List Accent 3" w:semiHidden="0" w:uiPriority="61" w:unhideWhenUsed="0"/>
-    <w:lsdException w:name="Light Grid Accent 3" w:semiHidden="0" w:uiPriority="62" w:unhideWhenUsed="0"/>
-    <w:lsdException w:name="Medium Shading 1 Accent 3" w:semiHidden="0" w:uiPriority="63" w:unhideWhenUsed="0"/>
-    <w:lsdException w:name="Medium Shading 2 Accent 3" w:semiHidden="0" w:uiPriority="64" w:unhideWhenUsed="0"/>
-    <w:lsdException w:name="Medium List 1 Accent 3" w:semiHidden="0" w:uiPriority="65" w:unhideWhenUsed="0"/>
-    <w:lsdException w:name="Medium List 2 Accent 3" w:semiHidden="0" w:uiPriority="66" w:unhideWhenUsed="0"/>
-    <w:lsdException w:name="Medium Grid 1 Accent 3" w:semiHidden="0" w:uiPriority="67" w:unhideWhenUsed="0"/>
-    <w:lsdException w:name="Medium Grid 2 Accent 3" w:semiHidden="0" w:uiPriority="68" w:unhideWhenUsed="0"/>
-    <w:lsdException w:name="Medium Grid 3 Accent 3" w:semiHidden="0" w:uiPriority="69" w:unhideWhenUsed="0"/>
-    <w:lsdException w:name="Dark List Accent 3" w:semiHidden="0" w:uiPriority="70" w:unhideWhenUsed="0"/>
-    <w:lsdException w:name="Colorful Shading Accent 3" w:semiHidden="0" w:uiPriority="71" w:unhideWhenUsed="0"/>
-    <w:lsdException w:name="Colorful List Accent 3" w:semiHidden="0" w:uiPriority="72" w:unhideWhenUsed="0"/>
-    <w:lsdException w:name="Colorful Grid Accent 3" w:semiHidden="0" w:uiPriority="73" w:unhideWhenUsed="0"/>
-    <w:lsdException w:name="Light Shading Accent 4" w:semiHidden="0" w:uiPriority="60" w:unhideWhenUsed="0"/>
-    <w:lsdException w:name="Light List Accent 4" w:semiHidden="0" w:uiPriority="61" w:unhideWhenUsed="0"/>
-    <w:lsdException w:name="Light Grid Accent 4" w:semiHidden="0" w:uiPriority="62" w:unhideWhenUsed="0"/>
-    <w:lsdException w:name="Medium Shading 1 Accent 4" w:semiHidden="0" w:uiPriority="63" w:unhideWhenUsed="0"/>
-    <w:lsdException w:name="Medium Shading 2 Accent 4" w:semiHidden="0" w:uiPriority="64" w:unhideWhenUsed="0"/>
-    <w:lsdException w:name="Medium List 1 Accent 4" w:semiHidden="0" w:uiPriority="65" w:unhideWhenUsed="0"/>
-    <w:lsdException w:name="Medium List 2 Accent 4" w:semiHidden="0" w:uiPriority="66" w:unhideWhenUsed="0"/>
-    <w:lsdException w:name="Medium Grid 1 Accent 4" w:semiHidden="0" w:uiPriority="67" w:unhideWhenUsed="0"/>
-    <w:lsdException w:name="Medium Grid 2 Accent 4" w:semiHidden="0" w:uiPriority="68" w:unhideWhenUsed="0"/>
-    <w:lsdException w:name="Medium Grid 3 Accent 4" w:semiHidden="0" w:uiPriority="69" w:unhideWhenUsed="0"/>
-    <w:lsdException w:name="Dark List Accent 4" w:semiHidden="0" w:uiPriority="70" w:unhideWhenUsed="0"/>
-    <w:lsdException w:name="Colorful Shading Accent 4" w:semiHidden="0" w:uiPriority="71" w:unhideWhenUsed="0"/>
-    <w:lsdException w:name="Colorful List Accent 4" w:semiHidden="0" w:uiPriority="72" w:unhideWhenUsed="0"/>
-    <w:lsdException w:name="Colorful Grid Accent 4" w:semiHidden="0" w:uiPriority="73" w:unhideWhenUsed="0"/>
-    <w:lsdException w:name="Light Shading Accent 5" w:semiHidden="0" w:uiPriority="60" w:unhideWhenUsed="0"/>
-    <w:lsdException w:name="Light List Accent 5" w:semiHidden="0" w:uiPriority="61" w:unhideWhenUsed="0"/>
-    <w:lsdException w:name="Light Grid Accent 5" w:semiHidden="0" w:uiPriority="62" w:unhideWhenUsed="0"/>
-    <w:lsdException w:name="Medium Shading 1 Accent 5" w:semiHidden="0" w:uiPriority="63" w:unhideWhenUsed="0"/>
-    <w:lsdException w:name="Medium Shading 2 Accent 5" w:semiHidden="0" w:uiPriority="64" w:unhideWhenUsed="0"/>
-    <w:lsdException w:name="Medium List 1 Accent 5" w:semiHidden="0" w:uiPriority="65" w:unhideWhenUsed="0"/>
-    <w:lsdException w:name="Medium List 2 Accent 5" w:semiHidden="0" w:uiPriority="66" w:unhideWhenUsed="0"/>
-    <w:lsdException w:name="Medium Grid 1 Accent 5" w:semiHidden="0" w:uiPriority="67" w:unhideWhenUsed="0"/>
-    <w:lsdException w:name="Medium Grid 2 Accent 5" w:semiHidden="0" w:uiPriority="68" w:unhideWhenUsed="0"/>
-    <w:lsdException w:name="Medium Grid 3 Accent 5" w:semiHidden="0" w:uiPriority="69" w:unhideWhenUsed="0"/>
-    <w:lsdException w:name="Dark List Accent 5" w:semiHidden="0" w:uiPriority="70" w:unhideWhenUsed="0"/>
-    <w:lsdException w:name="Colorful Shading Accent 5" w:semiHidden="0" w:uiPriority="71" w:unhideWhenUsed="0"/>
-    <w:lsdException w:name="Colorful List Accent 5" w:semiHidden="0" w:uiPriority="72" w:unhideWhenUsed="0"/>
-    <w:lsdException w:name="Colorful Grid Accent 5" w:semiHidden="0" w:uiPriority="73" w:unhideWhenUsed="0"/>
-    <w:lsdException w:name="Light Shading Accent 6" w:semiHidden="0" w:uiPriority="60" w:unhideWhenUsed="0"/>
-    <w:lsdException w:name="Light List Accent 6" w:semiHidden="0" w:uiPriority="61" w:unhideWhenUsed="0"/>
-    <w:lsdException w:name="Light Grid Accent 6" w:semiHidden="0" w:uiPriority="62" w:unhideWhenUsed="0"/>
-    <w:lsdException w:name="Medium Shading 1 Accent 6" w:semiHidden="0" w:uiPriority="63" w:unhideWhenUsed="0"/>
-    <w:lsdException w:name="Medium Shading 2 Accent 6" w:semiHidden="0" w:uiPriority="64" w:unhideWhenUsed="0"/>
-    <w:lsdException w:name="Medium List 1 Accent 6" w:semiHidden="0" w:uiPriority="65" w:unhideWhenUsed="0"/>
-    <w:lsdException w:name="Medium List 2 Accent 6" w:semiHidden="0" w:uiPriority="66" w:unhideWhenUsed="0"/>
-    <w:lsdException w:name="Medium Grid 1 Accent 6" w:semiHidden="0" w:uiPriority="67" w:unhideWhenUsed="0"/>
-    <w:lsdException w:name="Medium Grid 2 Accent 6" w:semiHidden="0" w:uiPriority="68" w:unhideWhenUsed="0"/>
-    <w:lsdException w:name="Medium Grid 3 Accent 6" w:semiHidden="0" w:uiPriority="69" w:unhideWhenUsed="0"/>
-    <w:lsdException w:name="Dark List Accent 6" w:semiHidden="0" w:uiPriority="70" w:unhideWhenUsed="0"/>
-    <w:lsdException w:name="Colorful Shading Accent 6" w:semiHidden="0" w:uiPriority="71" w:unhideWhenUsed="0"/>
-    <w:lsdException w:name="Colorful List Accent 6" w:semiHidden="0" w:uiPriority="72" w:unhideWhenUsed="0"/>
-    <w:lsdException w:name="Colorful Grid Accent 6" w:semiHidden="0" w:uiPriority="73" w:unhideWhenUsed="0"/>
-    <w:lsdException w:name="Subtle Emphasis" w:semiHidden="0" w:uiPriority="19" w:unhideWhenUsed="0" w:qFormat="1"/>
-    <w:lsdException w:name="Intense Emphasis" w:semiHidden="0" w:uiPriority="21" w:unhideWhenUsed="0" w:qFormat="1"/>
-    <w:lsdException w:name="Subtle Reference" w:semiHidden="0" w:uiPriority="31" w:unhideWhenUsed="0" w:qFormat="1"/>
-    <w:lsdException w:name="Intense Reference" w:semiHidden="0" w:uiPriority="32" w:unhideWhenUsed="0" w:qFormat="1"/>
-    <w:lsdException w:name="Book Title" w:semiHidden="0" w:uiPriority="33" w:unhideWhenUsed="0" w:qFormat="1"/>
-    <w:lsdException w:name="Bibliography" w:uiPriority="37"/>
-    <w:lsdException w:name="TOC Heading" w:uiPriority="39" w:qFormat="1"/>
-  </w:latentStyles>
-  <w:style w:type="paragraph" w:default="1" w:styleId="Normal">
-    <w:name w:val="Normal"/>
-    <w:qFormat/>
-  </w:style>
-  <w:style w:type="character" w:default="1" w:styleId="DefaultParagraphFont">
-    <w:name w:val="Default Paragraph Font"/>
-    <w:uiPriority w:val="1"/>
-    <w:semiHidden/>
-    <w:unhideWhenUsed/>
-  </w:style>
-  <w:style w:type="table" w:default="1" w:styleId="TableNormal">
-    <w:name w:val="Normal Table"/>
-    <w:uiPriority w:val="99"/>
-    <w:semiHidden/>
-    <w:unhideWhenUsed/>
-    <w:tblPr>
-      <w:tblInd w:w="0" w:type="dxa"/>
-      <w:tblCellMar>
-        <w:top w:w="0" w:type="dxa"/>
-        <w:left w:w="108" w:type="dxa"/>
-        <w:bottom w:w="0" w:type="dxa"/>
-        <w:right w:w="108" w:type="dxa"/>
-      </w:tblCellMar>
-    </w:tblPr>
-  </w:style>
-  <w:style w:type="numbering" w:default="1" w:styleId="NoList">
-    <w:name w:val="No List"/>
-    <w:uiPriority w:val="99"/>
-    <w:semiHidden/>
-    <w:unhideWhenUsed/>
-  </w:style>
-  <w:style w:type="table" w:styleId="TableGrid">
-    <w:name w:val="Table Grid"/>
-    <w:basedOn w:val="TableNormal"/>
-    <w:uiPriority w:val="59"/>
-    <w:rsid w:val="00DD34B8"/>
-    <w:pPr>
-      <w:spacing w:after="0" w:line="240" w:lineRule="auto"/>
-    </w:pPr>
-    <w:tblPr>
-      <w:tblInd w:w="0" w:type="dxa"/>
-      <w:tblBorders>
-        <w:top w:val="single" w:sz="4" w:space="0" w:color="auto"/>
-        <w:left w:val="single" w:sz="4" w:space="0" w:color="auto"/>
-        <w:bottom w:val="single" w:sz="4" w:space="0" w:color="auto"/>
-        <w:right w:val="single" w:sz="4" w:space="0" w:color="auto"/>
-        <w:insideH w:val="single" w:sz="4" w:space="0" w:color="auto"/>
-        <w:insideV w:val="single" w:sz="4" w:space="0" w:color="auto"/>
-      </w:tblBorders>
-      <w:tblCellMar>
-        <w:top w:w="0" w:type="dxa"/>
-        <w:left w:w="108" w:type="dxa"/>
-        <w:bottom w:w="0" w:type="dxa"/>
-        <w:right w:w="108" w:type="dxa"/>
-      </w:tblCellMar>
-    </w:tblPr>
-  </w:style>
-</w:styles>
-</file>
-
-<file path=word/stylesWithEffects.xml><?xml version="1.0" encoding="utf-8"?>
-<w:styles xmlns:wpc="http://schemas.microsoft.com/office/word/2010/wordprocessingCanvas" xmlns:mc="http://schemas.openxmlformats.org/markup-compatibility/2006" xmlns:o="urn:schemas-microsoft-com:office:office" xmlns:r="http://schemas.openxmlformats.org/officeDocument/2006/relationships" xmlns:m="http://schemas.openxmlformats.org/officeDocument/2006/math" xmlns:v="urn:schemas-microsoft-com:vml" xmlns:wp14="http://schemas.microsoft.com/office/word/2010/wordprocessingDrawing" xmlns:wp="http://schemas.openxmlformats.org/drawingml/2006/wordprocessingDrawing" xmlns:w10="urn:schemas-microsoft-com:office:word" xmlns:w="http://schemas.openxmlformats.org/wordprocessingml/2006/main" xmlns:w14="http://schemas.microsoft.com/office/word/2010/wordml" xmlns:wpg="http://schemas.microsoft.com/office/word/2010/wordprocessingGroup" xmlns:wpi="http://schemas.microsoft.com/office/word/2010/wordprocessingInk" xmlns:wne="http://schemas.microsoft.com/office/word/2006/wordml" xmlns:wps="http://schemas.microsoft.com/office/word/2010/wordprocessingShape" mc:Ignorable="w14 wp14">
-  <w:docDefaults>
-    <w:rPrDefault>
-      <w:rPr>
-        <w:rFonts w:asciiTheme="minorHAnsi" w:eastAsiaTheme="minorHAnsi" w:hAnsiTheme="minorHAnsi" w:cstheme="minorBidi"/>
-        <w:sz w:val="22"/>
-        <w:szCs w:val="22"/>
-        <w:lang w:val="en-US" w:eastAsia="en-US" w:bidi="ar-SA"/>
-      </w:rPr>
-    </w:rPrDefault>
-    <w:pPrDefault>
-      <w:pPr>
-        <w:spacing w:after="200" w:line="276" w:lineRule="auto"/>
-      </w:pPr>
-    </w:pPrDefault>
-  </w:docDefaults>
-  <w:latentStyles w:defLockedState="0" w:defUIPriority="99" w:defSemiHidden="1" w:defUnhideWhenUsed="1" w:defQFormat="0" w:count="267">
-    <w:lsdException w:name="Normal" w:semiHidden="0" w:uiPriority="0" w:unhideWhenUsed="0" w:qFormat="1"/>
-    <w:lsdException w:name="heading 1" w:semiHidden="0" w:uiPriority="9" w:unhideWhenUsed="0" w:qFormat="1"/>
-    <w:lsdException w:name="heading 2" w:uiPriority="9" w:qFormat="1"/>
-    <w:lsdException w:name="heading 3" w:uiPriority="9" w:qFormat="1"/>
-    <w:lsdException w:name="heading 4" w:uiPriority="9" w:qFormat="1"/>
-    <w:lsdException w:name="heading 5" w:uiPriority="9" w:qFormat="1"/>
-    <w:lsdException w:name="heading 6" w:uiPriority="9" w:qFormat="1"/>
-    <w:lsdException w:name="heading 7" w:uiPriority="9" w:qFormat="1"/>
-    <w:lsdException w:name="heading 8" w:uiPriority="9" w:qFormat="1"/>
-    <w:lsdException w:name="heading 9" w:uiPriority="9" w:qFormat="1"/>
-    <w:lsdException w:name="toc 1" w:uiPriority="39"/>
-    <w:lsdException w:name="toc 2" w:uiPriority="39"/>
-    <w:lsdException w:name="toc 3" w:uiPriority="39"/>
-    <w:lsdException w:name="toc 4" w:uiPriority="39"/>
-    <w:lsdException w:name="toc 5" w:uiPriority="39"/>
-    <w:lsdException w:name="toc 6" w:uiPriority="39"/>
-    <w:lsdException w:name="toc 7" w:uiPriority="39"/>
-    <w:lsdException w:name="toc 8" w:uiPriority="39"/>
-    <w:lsdException w:name="toc 9" w:uiPriority="39"/>
-    <w:lsdException w:name="caption" w:uiPriority="35" w:qFormat="1"/>
-    <w:lsdException w:name="Title" w:semiHidden="0" w:uiPriority="10" w:unhideWhenUsed="0" w:qFormat="1"/>
-    <w:lsdException w:name="Default Paragraph Font" w:uiPriority="1"/>
-    <w:lsdException w:name="Subtitle" w:semiHidden="0" w:uiPriority="11" w:unhideWhenUsed="0" w:qFormat="1"/>
-    <w:lsdException w:name="Strong" w:semiHidden="0" w:uiPriority="22" w:unhideWhenUsed="0" w:qFormat="1"/>
-    <w:lsdException w:name="Emphasis" w:semiHidden="0" w:uiPriority="20" w:unhideWhenUsed="0" w:qFormat="1"/>
-    <w:lsdException w:name="Table Grid" w:semiHidden="0" w:uiPriority="59" w:unhideWhenUsed="0"/>
-    <w:lsdException w:name="Placeholder Text" w:unhideWhenUsed="0"/>
-    <w:lsdException w:name="No Spacing" w:semiHidden="0" w:uiPriority="1" w:unhideWhenUsed="0" w:qFormat="1"/>
-    <w:lsdException w:name="Light Shading" w:semiHidden="0" w:uiPriority="60" w:unhideWhenUsed="0"/>
-    <w:lsdException w:name="Light List" w:semiHidden="0" w:uiPriority="61" w:unhideWhenUsed="0"/>
-    <w:lsdException w:name="Light Grid" w:semiHidden="0" w:uiPriority="62" w:unhideWhenUsed="0"/>
-    <w:lsdException w:name="Medium Shading 1" w:semiHidden="0" w:uiPriority="63" w:unhideWhenUsed="0"/>
-    <w:lsdException w:name="Medium Shading 2" w:semiHidden="0" w:uiPriority="64" w:unhideWhenUsed="0"/>
-    <w:lsdException w:name="Medium List 1" w:semiHidden="0" w:uiPriority="65" w:unhideWhenUsed="0"/>
-    <w:lsdException w:name="Medium List 2" w:semiHidden="0" w:uiPriority="66" w:unhideWhenUsed="0"/>
-    <w:lsdException w:name="Medium Grid 1" w:semiHidden="0" w:uiPriority="67" w:unhideWhenUsed="0"/>
-    <w:lsdException w:name="Medium Grid 2" w:semiHidden="0" w:uiPriority="68" w:unhideWhenUsed="0"/>
-    <w:lsdException w:name="Medium Grid 3" w:semiHidden="0" w:uiPriority="69" w:unhideWhenUsed="0"/>
-    <w:lsdException w:name="Dark List" w:semiHidden="0" w:uiPriority="70" w:unhideWhenUsed="0"/>
-    <w:lsdException w:name="Colorful Shading" w:semiHidden="0" w:uiPriority="71" w:unhideWhenUsed="0"/>
-    <w:lsdException w:name="Colorful List" w:semiHidden="0" w:uiPriority="72" w:unhideWhenUsed="0"/>
-    <w:lsdException w:name="Colorful Grid" w:semiHidden="0" w:uiPriority="73" w:unhideWhenUsed="0"/>
-    <w:lsdException w:name="Light Shading Accent 1" w:semiHidden="0" w:uiPriority="60" w:unhideWhenUsed="0"/>
-    <w:lsdException w:name="Light List Accent 1" w:semiHidden="0" w:uiPriority="61" w:unhideWhenUsed="0"/>
-    <w:lsdException w:name="Light Grid Accent 1" w:semiHidden="0" w:uiPriority="62" w:unhideWhenUsed="0"/>
-    <w:lsdException w:name="Medium Shading 1 Accent 1" w:semiHidden="0" w:uiPriority="63" w:unhideWhenUsed="0"/>
-    <w:lsdException w:name="Medium Shading 2 Accent 1" w:semiHidden="0" w:uiPriority="64" w:unhideWhenUsed="0"/>
-    <w:lsdException w:name="Medium List 1 Accent 1" w:semiHidden="0" w:uiPriority="65" w:unhideWhenUsed="0"/>
-    <w:lsdException w:name="Revision" w:unhideWhenUsed="0"/>
-    <w:lsdException w:name="List Paragraph" w:semiHidden="0" w:uiPriority="34" w:unhideWhenUsed="0" w:qFormat="1"/>
-    <w:lsdException w:name="Quote" w:semiHidden="0" w:uiPriority="29" w:unhideWhenUsed="0" w:qFormat="1"/>
-    <w:lsdException w:name="Intense Quote" w:semiHidden="0" w:uiPriority="30" w:unhideWhenUsed="0" w:qFormat="1"/>
-    <w:lsdException w:name="Medium List 2 Accent 1" w:semiHidden="0" w:uiPriority="66" w:unhideWhenUsed="0"/>
-    <w:lsdException w:name="Medium Grid 1 Accent 1" w:semiHidden="0" w:uiPriority="67" w:unhideWhenUsed="0"/>
-    <w:lsdException w:name="Medium Grid 2 Accent 1" w:semiHidden="0" w:uiPriority="68" w:unhideWhenUsed="0"/>
-    <w:lsdException w:name="Medium Grid 3 Accent 1" w:semiHidden="0" w:uiPriority="69" w:unhideWhenUsed="0"/>
-    <w:lsdException w:name="Dark List Accent 1" w:semiHidden="0" w:uiPriority="70" w:unhideWhenUsed="0"/>
-    <w:lsdException w:name="Colorful Shading Accent 1" w:semiHidden="0" w:uiPriority="71" w:unhideWhenUsed="0"/>
-    <w:lsdException w:name="Colorful List Accent 1" w:semiHidden="0" w:uiPriority="72" w:unhideWhenUsed="0"/>
-    <w:lsdException w:name="Colorful Grid Accent 1" w:semiHidden="0" w:uiPriority="73" w:unhideWhenUsed="0"/>
-    <w:lsdException w:name="Light Shading Accent 2" w:semiHidden="0" w:uiPriority="60" w:unhideWhenUsed="0"/>
-    <w:lsdException w:name="Light List Accent 2" w:semiHidden="0" w:uiPriority="61" w:unhideWhenUsed="0"/>
-    <w:lsdException w:name="Light Grid Accent 2" w:semiHidden="0" w:uiPriority="62" w:unhideWhenUsed="0"/>
-    <w:lsdException w:name="Medium Shading 1 Accent 2" w:semiHidden="0" w:uiPriority="63" w:unhideWhenUsed="0"/>
-    <w:lsdException w:name="Medium Shading 2 Accent 2" w:semiHidden="0" w:uiPriority="64" w:unhideWhenUsed="0"/>
-    <w:lsdException w:name="Medium List 1 Accent 2" w:semiHidden="0" w:uiPriority="65" w:unhideWhenUsed="0"/>
-    <w:lsdException w:name="Medium List 2 Accent 2" w:semiHidden="0" w:uiPriority="66" w:unhideWhenUsed="0"/>
-    <w:lsdException w:name="Medium Grid 1 Accent 2" w:semiHidden="0" w:uiPriority="67" w:unhideWhenUsed="0"/>
-    <w:lsdException w:name="Medium Grid 2 Accent 2" w:semiHidden="0" w:uiPriority="68" w:unhideWhenUsed="0"/>
-    <w:lsdException w:name="Medium Grid 3 Accent 2" w:semiHidden="0" w:uiPriority="69" w:unhideWhenUsed="0"/>
-    <w:lsdException w:name="Dark List Accent 2" w:semiHidden="0" w:uiPriority="70" w:unhideWhenUsed="0"/>
-    <w:lsdException w:name="Colorful Shading Accent 2" w:semiHidden="0" w:uiPriority="71" w:unhideWhenUsed="0"/>
-    <w:lsdException w:name="Colorful List Accent 2" w:semiHidden="0" w:uiPriority="72" w:unhideWhenUsed="0"/>
-    <w:lsdException w:name="Colorful Grid Accent 2" w:semiHidden="0" w:uiPriority="73" w:unhideWhenUsed="0"/>
-    <w:lsdException w:name="Light Shading Accent 3" w:semiHidden="0" w:uiPriority="60" w:unhideWhenUsed="0"/>
-    <w:lsdException w:name="Light List Accent 3" w:semiHidden="0" w:uiPriority="61" w:unhideWhenUsed="0"/>
-    <w:lsdException w:name="Light Grid Accent 3" w:semiHidden="0" w:uiPriority="62" w:unhideWhenUsed="0"/>
-    <w:lsdException w:name="Medium Shading 1 Accent 3" w:semiHidden="0" w:uiPriority="63" w:unhideWhenUsed="0"/>
-    <w:lsdException w:name="Medium Shading 2 Accent 3" w:semiHidden="0" w:uiPriority="64" w:unhideWhenUsed="0"/>
-    <w:lsdException w:name="Medium List 1 Accent 3" w:semiHidden="0" w:uiPriority="65" w:unhideWhenUsed="0"/>
-    <w:lsdException w:name="Medium List 2 Accent 3" w:semiHidden="0" w:uiPriority="66" w:unhideWhenUsed="0"/>
-    <w:lsdException w:name="Medium Grid 1 Accent 3" w:semiHidden="0" w:uiPriority="67" w:unhideWhenUsed="0"/>
-    <w:lsdException w:name="Medium Grid 2 Accent 3" w:semiHidden="0" w:uiPriority="68" w:unhideWhenUsed="0"/>
-    <w:lsdException w:name="Medium Grid 3 Accent 3" w:semiHidden="0" w:uiPriority="69" w:unhideWhenUsed="0"/>
-    <w:lsdException w:name="Dark List Accent 3" w:semiHidden="0" w:uiPriority="70" w:unhideWhenUsed="0"/>
-    <w:lsdException w:name="Colorful Shading Accent 3" w:semiHidden="0" w:uiPriority="71" w:unhideWhenUsed="0"/>
-    <w:lsdException w:name="Colorful List Accent 3" w:semiHidden="0" w:uiPriority="72" w:unhideWhenUsed="0"/>
-    <w:lsdException w:name="Colorful Grid Accent 3" w:semiHidden="0" w:uiPriority="73" w:unhideWhenUsed="0"/>
-    <w:lsdException w:name="Light Shading Accent 4" w:semiHidden="0" w:uiPriority="60" w:unhideWhenUsed="0"/>
-    <w:lsdException w:name="Light List Accent 4" w:semiHidden="0" w:uiPriority="61" w:unhideWhenUsed="0"/>
-    <w:lsdException w:name="Light Grid Accent 4" w:semiHidden="0" w:uiPriority="62" w:unhideWhenUsed="0"/>
-    <w:lsdException w:name="Medium Shading 1 Accent 4" w:semiHidden="0" w:uiPriority="63" w:unhideWhenUsed="0"/>
-    <w:lsdException w:name="Medium Shading 2 Accent 4" w:semiHidden="0" w:uiPriority="64" w:unhideWhenUsed="0"/>
-    <w:lsdException w:name="Medium List 1 Accent 4" w:semiHidden="0" w:uiPriority="65" w:unhideWhenUsed="0"/>
-    <w:lsdException w:name="Medium List 2 Accent 4" w:semiHidden="0" w:uiPriority="66" w:unhideWhenUsed="0"/>
-    <w:lsdException w:name="Medium Grid 1 Accent 4" w:semiHidden="0" w:uiPriority="67" w:unhideWhenUsed="0"/>
-    <w:lsdException w:name="Medium Grid 2 Accent 4" w:semiHidden="0" w:uiPriority="68" w:unhideWhenUsed="0"/>
-    <w:lsdException w:name="Medium Grid 3 Accent 4" w:semiHidden="0" w:uiPriority="69" w:unhideWhenUsed="0"/>
-    <w:lsdException w:name="Dark List Accent 4" w:semiHidden="0" w:uiPriority="70" w:unhideWhenUsed="0"/>
-    <w:lsdException w:name="Colorful Shading Accent 4" w:semiHidden="0" w:uiPriority="71" w:unhideWhenUsed="0"/>
-    <w:lsdException w:name="Colorful List Accent 4" w:semiHidden="0" w:uiPriority="72" w:unhideWhenUsed="0"/>
-    <w:lsdException w:name="Colorful Grid Accent 4" w:semiHidden="0" w:uiPriority="73" w:unhideWhenUsed="0"/>
-    <w:lsdException w:name="Light Shading Accent 5" w:semiHidden="0" w:uiPriority="60" w:unhideWhenUsed="0"/>
-    <w:lsdException w:name="Light List Accent 5" w:semiHidden="0" w:uiPriority="61" w:unhideWhenUsed="0"/>
-    <w:lsdException w:name="Light Grid Accent 5" w:semiHidden="0" w:uiPriority="62" w:unhideWhenUsed="0"/>
-    <w:lsdException w:name="Medium Shading 1 Accent 5" w:semiHidden="0" w:uiPriority="63" w:unhideWhenUsed="0"/>
-    <w:lsdException w:name="Medium Shading 2 Accent 5" w:semiHidden="0" w:uiPriority="64" w:unhideWhenUsed="0"/>
-    <w:lsdException w:name="Medium List 1 Accent 5" w:semiHidden="0" w:uiPriority="65" w:unhideWhenUsed="0"/>
-    <w:lsdException w:name="Medium List 2 Accent 5" w:semiHidden="0" w:uiPriority="66" w:unhideWhenUsed="0"/>
-    <w:lsdException w:name="Medium Grid 1 Accent 5" w:semiHidden="0" w:uiPriority="67" w:unhideWhenUsed="0"/>
-    <w:lsdException w:name="Medium Grid 2 Accent 5" w:semiHidden="0" w:uiPriority="68" w:unhideWhenUsed="0"/>
-    <w:lsdException w:name="Medium Grid 3 Accent 5" w:semiHidden="0" w:uiPriority="69" w:unhideWhenUsed="0"/>
-    <w:lsdException w:name="Dark List Accent 5" w:semiHidden="0" w:uiPriority="70" w:unhideWhenUsed="0"/>
-    <w:lsdException w:name="Colorful Shading Accent 5" w:semiHidden="0" w:uiPriority="71" w:unhideWhenUsed="0"/>
-    <w:lsdException w:name="Colorful List Accent 5" w:semiHidden="0" w:uiPriority="72" w:unhideWhenUsed="0"/>
-    <w:lsdException w:name="Colorful Grid Accent 5" w:semiHidden="0" w:uiPriority="73" w:unhideWhenUsed="0"/>
-    <w:lsdException w:name="Light Shading Accent 6" w:semiHidden="0" w:uiPriority="60" w:unhideWhenUsed="0"/>
-    <w:lsdException w:name="Light List Accent 6" w:semiHidden="0" w:uiPriority="61" w:unhideWhenUsed="0"/>
-    <w:lsdException w:name="Light Grid Accent 6" w:semiHidden="0" w:uiPriority="62" w:unhideWhenUsed="0"/>
-    <w:lsdException w:name="Medium Shading 1 Accent 6" w:semiHidden="0" w:uiPriority="63" w:unhideWhenUsed="0"/>
-    <w:lsdException w:name="Medium Shading 2 Accent 6" w:semiHidden="0" w:uiPriority="64" w:unhideWhenUsed="0"/>
-    <w:lsdException w:name="Medium List 1 Accent 6" w:semiHidden="0" w:uiPriority="65" w:unhideWhenUsed="0"/>
-    <w:lsdException w:name="Medium List 2 Accent 6" w:semiHidden="0" w:uiPriority="66" w:unhideWhenUsed="0"/>
-    <w:lsdException w:name="Medium Grid 1 Accent 6" w:semiHidden="0" w:uiPriority="67" w:unhideWhenUsed="0"/>
-    <w:lsdException w:name="Medium Grid 2 Accent 6" w:semiHidden="0" w:uiPriority="68" w:unhideWhenUsed="0"/>
-    <w:lsdException w:name="Medium Grid 3 Accent 6" w:semiHidden="0" w:uiPriority="69" w:unhideWhenUsed="0"/>
-    <w:lsdException w:name="Dark List Accent 6" w:semiHidden="0" w:uiPriority="70" w:unhideWhenUsed="0"/>
-    <w:lsdException w:name="Colorful Shading Accent 6" w:semiHidden="0" w:uiPriority="71" w:unhideWhenUsed="0"/>
-    <w:lsdException w:name="Colorful List Accent 6" w:semiHidden="0" w:uiPriority="72" w:unhideWhenUsed="0"/>
-    <w:lsdException w:name="Colorful Grid Accent 6" w:semiHidden="0" w:uiPriority="73" w:unhideWhenUsed="0"/>
-    <w:lsdException w:name="Subtle Emphasis" w:semiHidden="0" w:uiPriority="19" w:unhideWhenUsed="0" w:qFormat="1"/>
-    <w:lsdException w:name="Intense Emphasis" w:semiHidden="0" w:uiPriority="21" w:unhideWhenUsed="0" w:qFormat="1"/>
-    <w:lsdException w:name="Subtle Reference" w:semiHidden="0" w:uiPriority="31" w:unhideWhenUsed="0" w:qFormat="1"/>
-    <w:lsdException w:name="Intense Reference" w:semiHidden="0" w:uiPriority="32" w:unhideWhenUsed="0" w:qFormat="1"/>
-    <w:lsdException w:name="Book Title" w:semiHidden="0" w:uiPriority="33" w:unhideWhenUsed="0" w:qFormat="1"/>
-    <w:lsdException w:name="Bibliography" w:uiPriority="37"/>
-    <w:lsdException w:name="TOC Heading" w:uiPriority="39" w:qFormat="1"/>
+  <w:latentStyles w:defLockedState="0" w:defUIPriority="99" w:defSemiHidden="0" w:defUnhideWhenUsed="0" w:defQFormat="0" w:count="371">
+    <w:lsdException w:name="Normal" w:uiPriority="0" w:qFormat="1"/>
+    <w:lsdException w:name="heading 1" w:uiPriority="9" w:qFormat="1"/>
+    <w:lsdException w:name="heading 2" w:semiHidden="1" w:uiPriority="9" w:unhideWhenUsed="1" w:qFormat="1"/>
+    <w:lsdException w:name="heading 3" w:semiHidden="1" w:uiPriority="9" w:unhideWhenUsed="1" w:qFormat="1"/>
+    <w:lsdException w:name="heading 4" w:semiHidden="1" w:uiPriority="9" w:unhideWhenUsed="1" w:qFormat="1"/>
+    <w:lsdException w:name="heading 5" w:semiHidden="1" w:uiPriority="9" w:unhideWhenUsed="1" w:qFormat="1"/>
+    <w:lsdException w:name="heading 6" w:semiHidden="1" w:uiPriority="9" w:unhideWhenUsed="1" w:qFormat="1"/>
+    <w:lsdException w:name="heading 7" w:semiHidden="1" w:uiPriority="9" w:unhideWhenUsed="1" w:qFormat="1"/>
+    <w:lsdException w:name="heading 8" w:semiHidden="1" w:uiPriority="9" w:unhideWhenUsed="1" w:qFormat="1"/>
+    <w:lsdException w:name="heading 9" w:semiHidden="1" w:uiPriority="9" w:unhideWhenUsed="1" w:qFormat="1"/>
+    <w:lsdException w:name="index 1" w:semiHidden="1" w:unhideWhenUsed="1"/>
+    <w:lsdException w:name="index 2" w:semiHidden="1" w:unhideWhenUsed="1"/>
+    <w:lsdException w:name="index 3" w:semiHidden="1" w:unhideWhenUsed="1"/>
+    <w:lsdException w:name="index 4" w:semiHidden="1" w:unhideWhenUsed="1"/>
+    <w:lsdException w:name="index 5" w:semiHidden="1" w:unhideWhenUsed="1"/>
+    <w:lsdException w:name="index 6" w:semiHidden="1" w:unhideWhenUsed="1"/>
+    <w:lsdException w:name="index 7" w:semiHidden="1" w:unhideWhenUsed="1"/>
+    <w:lsdException w:name="index 8" w:semiHidden="1" w:unhideWhenUsed="1"/>
+    <w:lsdException w:name="index 9" w:semiHidden="1" w:unhideWhenUsed="1"/>
+    <w:lsdException w:name="toc 1" w:semiHidden="1" w:uiPriority="39" w:unhideWhenUsed="1"/>
+    <w:lsdException w:name="toc 2" w:semiHidden="1" w:uiPriority="39" w:unhideWhenUsed="1"/>
+    <w:lsdException w:name="toc 3" w:semiHidden="1" w:uiPriority="39" w:unhideWhenUsed="1"/>
+    <w:lsdException w:name="toc 4" w:semiHidden="1" w:uiPriority="39" w:unhideWhenUsed="1"/>
+    <w:lsdException w:name="toc 5" w:semiHidden="1" w:uiPriority="39" w:unhideWhenUsed="1"/>
+    <w:lsdException w:name="toc 6" w:semiHidden="1" w:uiPriority="39" w:unhideWhenUsed="1"/>
+    <w:lsdException w:name="toc 7" w:semiHidden="1" w:uiPriority="39" w:unhideWhenUsed="1"/>
+    <w:lsdException w:name="toc 8" w:semiHidden="1" w:uiPriority="39" w:unhideWhenUsed="1"/>
+    <w:lsdException w:name="toc 9" w:semiHidden="1" w:uiPriority="39" w:unhideWhenUsed="1"/>
+    <w:lsdException w:name="Normal Indent" w:semiHidden="1" w:unhideWhenUsed="1"/>
+    <w:lsdException w:name="footnote text" w:semiHidden="1" w:unhideWhenUsed="1"/>
+    <w:lsdException w:name="annotation text" w:semiHidden="1" w:unhideWhenUsed="1"/>
+    <w:lsdException w:name="header" w:semiHidden="1" w:unhideWhenUsed="1"/>
+    <w:lsdException w:name="footer" w:semiHidden="1" w:unhideWhenUsed="1"/>
+    <w:lsdException w:name="index heading" w:semiHidden="1" w:unhideWhenUsed="1"/>
+    <w:lsdException w:name="caption" w:semiHidden="1" w:uiPriority="35" w:unhideWhenUsed="1" w:qFormat="1"/>
+    <w:lsdException w:name="table of figures" w:semiHidden="1" w:unhideWhenUsed="1"/>
+    <w:lsdException w:name="envelope address" w:semiHidden="1" w:unhideWhenUsed="1"/>
+    <w:lsdException w:name="envelope return" w:semiHidden="1" w:unhideWhenUsed="1"/>
+    <w:lsdException w:name="footnote reference" w:semiHidden="1" w:unhideWhenUsed="1"/>
+    <w:lsdException w:name="annotation reference" w:semiHidden="1" w:unhideWhenUsed="1"/>
+    <w:lsdException w:name="line number" w:semiHidden="1" w:unhideWhenUsed="1"/>
+    <w:lsdException w:name="page number" w:semiHidden="1" w:unhideWhenUsed="1"/>
+    <w:lsdException w:name="endnote reference" w:semiHidden="1" w:unhideWhenUsed="1"/>
+    <w:lsdException w:name="endnote text" w:semiHidden="1" w:unhideWhenUsed="1"/>
+    <w:lsdException w:name="table of authorities" w:semiHidden="1" w:unhideWhenUsed="1"/>
+    <w:lsdException w:name="macro" w:semiHidden="1" w:unhideWhenUsed="1"/>
+    <w:lsdException w:name="toa heading" w:semiHidden="1" w:unhideWhenUsed="1"/>
+    <w:lsdException w:name="List" w:semiHidden="1" w:unhideWhenUsed="1"/>
+    <w:lsdException w:name="List Bullet" w:semiHidden="1" w:unhideWhenUsed="1"/>
+    <w:lsdException w:name="List Number" w:semiHidden="1" w:unhideWhenUsed="1"/>
+    <w:lsdException w:name="List 2" w:semiHidden="1" w:unhideWhenUsed="1"/>
+    <w:lsdException w:name="List 3" w:semiHidden="1" w:unhideWhenUsed="1"/>
+    <w:lsdException w:name="List 4" w:semiHidden="1" w:unhideWhenUsed="1"/>
+    <w:lsdException w:name="List 5" w:semiHidden="1" w:unhideWhenUsed="1"/>
+    <w:lsdException w:name="List Bullet 2" w:semiHidden="1" w:unhideWhenUsed="1"/>
+    <w:lsdException w:name="List Bullet 3" w:semiHidden="1" w:unhideWhenUsed="1"/>
+    <w:lsdException w:name="List Bullet 4" w:semiHidden="1" w:unhideWhenUsed="1"/>
+    <w:lsdException w:name="List Bullet 5" w:semiHidden="1" w:unhideWhenUsed="1"/>
+    <w:lsdException w:name="List Number 2" w:semiHidden="1" w:unhideWhenUsed="1"/>
+    <w:lsdException w:name="List Number 3" w:semiHidden="1" w:unhideWhenUsed="1"/>
+    <w:lsdException w:name="List Number 4" w:semiHidden="1" w:unhideWhenUsed="1"/>
+    <w:lsdException w:name="List Number 5" w:semiHidden="1" w:unhideWhenUsed="1"/>
+    <w:lsdException w:name="Title" w:uiPriority="10" w:qFormat="1"/>
+    <w:lsdException w:name="Closing" w:semiHidden="1" w:unhideWhenUsed="1"/>
+    <w:lsdException w:name="Signature" w:semiHidden="1" w:unhideWhenUsed="1"/>
+    <w:lsdException w:name="Default Paragraph Font" w:semiHidden="1" w:uiPriority="1" w:unhideWhenUsed="1"/>
+    <w:lsdException w:name="Body Text" w:semiHidden="1" w:unhideWhenUsed="1"/>
+    <w:lsdException w:name="Body Text Indent" w:semiHidden="1" w:unhideWhenUsed="1"/>
+    <w:lsdException w:name="List Continue" w:semiHidden="1" w:unhideWhenUsed="1"/>
+    <w:lsdException w:name="List Continue 2" w:semiHidden="1" w:unhideWhenUsed="1"/>
+    <w:lsdException w:name="List Continue 3" w:semiHidden="1" w:unhideWhenUsed="1"/>
+    <w:lsdException w:name="List Continue 4" w:semiHidden="1" w:unhideWhenUsed="1"/>
+    <w:lsdException w:name="List Continue 5" w:semiHidden="1" w:unhideWhenUsed="1"/>
+    <w:lsdException w:name="Message Header" w:semiHidden="1" w:unhideWhenUsed="1"/>
+    <w:lsdException w:name="Subtitle" w:uiPriority="11" w:qFormat="1"/>
+    <w:lsdException w:name="Salutation" w:semiHidden="1" w:unhideWhenUsed="1"/>
+    <w:lsdException w:name="Date" w:semiHidden="1" w:unhideWhenUsed="1"/>
+    <w:lsdException w:name="Body Text First Indent" w:semiHidden="1" w:unhideWhenUsed="1"/>
+    <w:lsdException w:name="Body Text First Indent 2" w:semiHidden="1" w:unhideWhenUsed="1"/>
+    <w:lsdException w:name="Note Heading" w:semiHidden="1" w:unhideWhenUsed="1"/>
+    <w:lsdException w:name="Body Text 2" w:semiHidden="1" w:unhideWhenUsed="1"/>
+    <w:lsdException w:name="Body Text 3" w:semiHidden="1" w:unhideWhenUsed="1"/>
+    <w:lsdException w:name="Body Text Indent 2" w:semiHidden="1" w:unhideWhenUsed="1"/>
+    <w:lsdException w:name="Body Text Indent 3" w:semiHidden="1" w:unhideWhenUsed="1"/>
+    <w:lsdException w:name="Block Text" w:semiHidden="1" w:unhideWhenUsed="1"/>
+    <w:lsdException w:name="Hyperlink" w:semiHidden="1" w:unhideWhenUsed="1"/>
+    <w:lsdException w:name="FollowedHyperlink" w:semiHidden="1" w:unhideWhenUsed="1"/>
+    <w:lsdException w:name="Strong" w:uiPriority="22" w:qFormat="1"/>
+    <w:lsdException w:name="Emphasis" w:uiPriority="20" w:qFormat="1"/>
+    <w:lsdException w:name="Document Map" w:semiHidden="1" w:unhideWhenUsed="1"/>
+    <w:lsdException w:name="Plain Text" w:semiHidden="1" w:unhideWhenUsed="1"/>
+    <w:lsdException w:name="E-mail Signature" w:semiHidden="1" w:unhideWhenUsed="1"/>
+    <w:lsdException w:name="HTML Top of Form" w:semiHidden="1" w:unhideWhenUsed="1"/>
+    <w:lsdException w:name="HTML Bottom of Form" w:semiHidden="1" w:unhideWhenUsed="1"/>
+    <w:lsdException w:name="Normal (Web)" w:semiHidden="1" w:unhideWhenUsed="1"/>
+    <w:lsdException w:name="HTML Acronym" w:semiHidden="1" w:unhideWhenUsed="1"/>
+    <w:lsdException w:name="HTML Address" w:semiHidden="1" w:unhideWhenUsed="1"/>
+    <w:lsdException w:name="HTML Cite" w:semiHidden="1" w:unhideWhenUsed="1"/>
+    <w:lsdException w:name="HTML Code" w:semiHidden="1" w:unhideWhenUsed="1"/>
+    <w:lsdException w:name="HTML Definition" w:semiHidden="1" w:unhideWhenUsed="1"/>
+    <w:lsdException w:name="HTML Keyboard" w:semiHidden="1" w:unhideWhenUsed="1"/>
+    <w:lsdException w:name="HTML Preformatted" w:semiHidden="1" w:unhideWhenUsed="1"/>
+    <w:lsdException w:name="HTML Sample" w:semiHidden="1" w:unhideWhenUsed="1"/>
+    <w:lsdException w:name="HTML Typewriter" w:semiHidden="1" w:unhideWhenUsed="1"/>
+    <w:lsdException w:name="HTML Variable" w:semiHidden="1" w:unhideWhenUsed="1"/>
+    <w:lsdException w:name="Normal Table" w:semiHidden="1" w:unhideWhenUsed="1"/>
+    <w:lsdException w:name="annotation subject" w:semiHidden="1" w:unhideWhenUsed="1"/>
+    <w:lsdException w:name="No List" w:semiHidden="1" w:unhideWhenUsed="1"/>
+    <w:lsdException w:name="Outline List 1" w:semiHidden="1" w:unhideWhenUsed="1"/>
+    <w:lsdException w:name="Outline List 2" w:semiHidden="1" w:unhideWhenUsed="1"/>
+    <w:lsdException w:name="Outline List 3" w:semiHidden="1" w:unhideWhenUsed="1"/>
+    <w:lsdException w:name="Table Simple 1" w:semiHidden="1" w:unhideWhenUsed="1"/>
+    <w:lsdException w:name="Table Simple 2" w:semiHidden="1" w:unhideWhenUsed="1"/>
+    <w:lsdException w:name="Table Simple 3" w:semiHidden="1" w:unhideWhenUsed="1"/>
+    <w:lsdException w:name="Table Classic 1" w:semiHidden="1" w:unhideWhenUsed="1"/>
+    <w:lsdException w:name="Table Classic 2" w:semiHidden="1" w:unhideWhenUsed="1"/>
+    <w:lsdException w:name="Table Classic 3" w:semiHidden="1" w:unhideWhenUsed="1"/>
+    <w:lsdException w:name="Table Classic 4" w:semiHidden="1" w:unhideWhenUsed="1"/>
+    <w:lsdException w:name="Table Colorful 1" w:semiHidden="1" w:unhideWhenUsed="1"/>
+    <w:lsdException w:name="Table Colorful 2" w:semiHidden="1" w:unhideWhenUsed="1"/>
+    <w:lsdException w:name="Table Colorful 3" w:semiHidden="1" w:unhideWhenUsed="1"/>
+    <w:lsdException w:name="Table Columns 1" w:semiHidden="1" w:unhideWhenUsed="1"/>
+    <w:lsdException w:name="Table Columns 2" w:semiHidden="1" w:unhideWhenUsed="1"/>
+    <w:lsdException w:name="Table Columns 3" w:semiHidden="1" w:unhideWhenUsed="1"/>
+    <w:lsdException w:name="Table Columns 4" w:semiHidden="1" w:unhideWhenUsed="1"/>
+    <w:lsdException w:name="Table Columns 5" w:semiHidden="1" w:unhideWhenUsed="1"/>
+    <w:lsdException w:name="Table Grid 1" w:semiHidden="1" w:unhideWhenUsed="1"/>
+    <w:lsdException w:name="Table Grid 2" w:semiHidden="1" w:unhideWhenUsed="1"/>
+    <w:lsdException w:name="Table Grid 3" w:semiHidden="1" w:unhideWhenUsed="1"/>
+    <w:lsdException w:name="Table Grid 4" w:semiHidden="1" w:unhideWhenUsed="1"/>
+    <w:lsdException w:name="Table Grid 5" w:semiHidden="1" w:unhideWhenUsed="1"/>
+    <w:lsdException w:name="Table Grid 6" w:semiHidden="1" w:unhideWhenUsed="1"/>
+    <w:lsdException w:name="Table Grid 7" w:semiHidden="1" w:unhideWhenUsed="1"/>
+    <w:lsdException w:name="Table Grid 8" w:semiHidden="1" w:unhideWhenUsed="1"/>
+    <w:lsdException w:name="Table List 1" w:semiHidden="1" w:unhideWhenUsed="1"/>
+    <w:lsdException w:name="Table List 2" w:semiHidden="1" w:unhideWhenUsed="1"/>
+    <w:lsdException w:name="Table List 3" w:semiHidden="1" w:unhideWhenUsed="1"/>
+    <w:lsdException w:name="Table List 4" w:semiHidden="1" w:unhideWhenUsed="1"/>
+    <w:lsdException w:name="Table List 5" w:semiHidden="1" w:unhideWhenUsed="1"/>
+    <w:lsdException w:name="Table List 6" w:semiHidden="1" w:unhideWhenUsed="1"/>
+    <w:lsdException w:name="Table List 7" w:semiHidden="1" w:unhideWhenUsed="1"/>
+    <w:lsdException w:name="Table List 8" w:semiHidden="1" w:unhideWhenUsed="1"/>
+    <w:lsdException w:name="Table 3D effects 1" w:semiHidden="1" w:unhideWhenUsed="1"/>
+    <w:lsdException w:name="Table 3D effects 2" w:semiHidden="1" w:unhideWhenUsed="1"/>
+    <w:lsdException w:name="Table 3D effects 3" w:semiHidden="1" w:unhideWhenUsed="1"/>
+    <w:lsdException w:name="Table Contemporary" w:semiHidden="1" w:unhideWhenUsed="1"/>
+    <w:lsdException w:name="Table Elegant" w:semiHidden="1" w:unhideWhenUsed="1"/>
+    <w:lsdException w:name="Table Professional" w:semiHidden="1" w:unhideWhenUsed="1"/>
+    <w:lsdException w:name="Table Subtle 1" w:semiHidden="1" w:unhideWhenUsed="1"/>
+    <w:lsdException w:name="Table Subtle 2" w:semiHidden="1" w:unhideWhenUsed="1"/>
+    <w:lsdException w:name="Table Web 1" w:semiHidden="1" w:unhideWhenUsed="1"/>
+    <w:lsdException w:name="Table Web 2" w:semiHidden="1" w:unhideWhenUsed="1"/>
+    <w:lsdException w:name="Table Web 3" w:semiHidden="1" w:unhideWhenUsed="1"/>
+    <w:lsdException w:name="Balloon Text" w:semiHidden="1" w:unhideWhenUsed="1"/>
+    <w:lsdException w:name="Table Grid" w:uiPriority="59"/>
+    <w:lsdException w:name="Table Theme" w:semiHidden="1" w:unhideWhenUsed="1"/>
+    <w:lsdException w:name="Placeholder Text" w:semiHidden="1"/>
+    <w:lsdException w:name="No Spacing" w:uiPriority="1" w:qFormat="1"/>
+    <w:lsdException w:name="Light Shading" w:uiPriority="60"/>
+    <w:lsdException w:name="Light List" w:uiPriority="61"/>
+    <w:lsdException w:name="Light Grid" w:uiPriority="62"/>
+    <w:lsdException w:name="Medium Shading 1" w:uiPriority="63"/>
+    <w:lsdException w:name="Medium Shading 2" w:uiPriority="64"/>
+    <w:lsdException w:name="Medium List 1" w:uiPriority="65"/>
+    <w:lsdException w:name="Medium List 2" w:uiPriority="66"/>
+    <w:lsdException w:name="Medium Grid 1" w:uiPriority="67"/>
+    <w:lsdException w:name="Medium Grid 2" w:uiPriority="68"/>
+    <w:lsdException w:name="Medium Grid 3" w:uiPriority="69"/>
+    <w:lsdException w:name="Dark List" w:uiPriority="70"/>
+    <w:lsdException w:name="Colorful Shading" w:uiPriority="71"/>
+    <w:lsdException w:name="Colorful List" w:uiPriority="72"/>
+    <w:lsdException w:name="Colorful Grid" w:uiPriority="73"/>
+    <w:lsdException w:name="Light Shading Accent 1" w:uiPriority="60"/>
+    <w:lsdException w:name="Light List Accent 1" w:uiPriority="61"/>
+    <w:lsdException w:name="Light Grid Accent 1" w:uiPriority="62"/>
+    <w:lsdException w:name="Medium Shading 1 Accent 1" w:uiPriority="63"/>
+    <w:lsdException w:name="Medium Shading 2 Accent 1" w:uiPriority="64"/>
+    <w:lsdException w:name="Medium List 1 Accent 1" w:uiPriority="65"/>
+    <w:lsdException w:name="Revision" w:semiHidden="1"/>
+    <w:lsdException w:name="List Paragraph" w:uiPriority="34" w:qFormat="1"/>
+    <w:lsdException w:name="Quote" w:uiPriority="29" w:qFormat="1"/>
+    <w:lsdException w:name="Intense Quote" w:uiPriority="30" w:qFormat="1"/>
+    <w:lsdException w:name="Medium List 2 Accent 1" w:uiPriority="66"/>
+    <w:lsdException w:name="Medium Grid 1 Accent 1" w:uiPriority="67"/>
+    <w:lsdException w:name="Medium Grid 2 Accent 1" w:uiPriority="68"/>
+    <w:lsdException w:name="Medium Grid 3 Accent 1" w:uiPriority="69"/>
+    <w:lsdException w:name="Dark List Accent 1" w:uiPriority="70"/>
+    <w:lsdException w:name="Colorful Shading Accent 1" w:uiPriority="71"/>
+    <w:lsdException w:name="Colorful List Accent 1" w:uiPriority="72"/>
+    <w:lsdException w:name="Colorful Grid Accent 1" w:uiPriority="73"/>
+    <w:lsdException w:name="Light Shading Accent 2" w:uiPriority="60"/>
+    <w:lsdException w:name="Light List Accent 2" w:uiPriority="61"/>
+    <w:lsdException w:name="Light Grid Accent 2" w:uiPriority="62"/>
+    <w:lsdException w:name="Medium Shading 1 Accent 2" w:uiPriority="63"/>
+    <w:lsdException w:name="Medium Shading 2 Accent 2" w:uiPriority="64"/>
+    <w:lsdException w:name="Medium List 1 Accent 2" w:uiPriority="65"/>
+    <w:lsdException w:name="Medium List 2 Accent 2" w:uiPriority="66"/>
+    <w:lsdException w:name="Medium Grid 1 Accent 2" w:uiPriority="67"/>
+    <w:lsdException w:name="Medium Grid 2 Accent 2" w:uiPriority="68"/>
+    <w:lsdException w:name="Medium Grid 3 Accent 2" w:uiPriority="69"/>
+    <w:lsdException w:name="Dark List Accent 2" w:uiPriority="70"/>
+    <w:lsdException w:name="Colorful Shading Accent 2" w:uiPriority="71"/>
+    <w:lsdException w:name="Colorful List Accent 2" w:uiPriority="72"/>
+    <w:lsdException w:name="Colorful Grid Accent 2" w:uiPriority="73"/>
+    <w:lsdException w:name="Light Shading Accent 3" w:uiPriority="60"/>
+    <w:lsdException w:name="Light List Accent 3" w:uiPriority="61"/>
+    <w:lsdException w:name="Light Grid Accent 3" w:uiPriority="62"/>
+    <w:lsdException w:name="Medium Shading 1 Accent 3" w:uiPriority="63"/>
+    <w:lsdException w:name="Medium Shading 2 Accent 3" w:uiPriority="64"/>
+    <w:lsdException w:name="Medium List 1 Accent 3" w:uiPriority="65"/>
+    <w:lsdException w:name="Medium List 2 Accent 3" w:uiPriority="66"/>
+    <w:lsdException w:name="Medium Grid 1 Accent 3" w:uiPriority="67"/>
+    <w:lsdException w:name="Medium Grid 2 Accent 3" w:uiPriority="68"/>
+    <w:lsdException w:name="Medium Grid 3 Accent 3" w:uiPriority="69"/>
+    <w:lsdException w:name="Dark List Accent 3" w:uiPriority="70"/>
+    <w:lsdException w:name="Colorful Shading Accent 3" w:uiPriority="71"/>
+    <w:lsdException w:name="Colorful List Accent 3" w:uiPriority="72"/>
+    <w:lsdException w:name="Colorful Grid Accent 3" w:uiPriority="73"/>
+    <w:lsdException w:name="Light Shading Accent 4" w:uiPriority="60"/>
+    <w:lsdException w:name="Light List Accent 4" w:uiPriority="61"/>
+    <w:lsdException w:name="Light Grid Accent 4" w:uiPriority="62"/>
+    <w:lsdException w:name="Medium Shading 1 Accent 4" w:uiPriority="63"/>
+    <w:lsdException w:name="Medium Shading 2 Accent 4" w:uiPriority="64"/>
+    <w:lsdException w:name="Medium List 1 Accent 4" w:uiPriority="65"/>
+    <w:lsdException w:name="Medium List 2 Accent 4" w:uiPriority="66"/>
+    <w:lsdException w:name="Medium Grid 1 Accent 4" w:uiPriority="67"/>
+    <w:lsdException w:name="Medium Grid 2 Accent 4" w:uiPriority="68"/>
+    <w:lsdException w:name="Medium Grid 3 Accent 4" w:uiPriority="69"/>
+    <w:lsdException w:name="Dark List Accent 4" w:uiPriority="70"/>
+    <w:lsdException w:name="Colorful Shading Accent 4" w:uiPriority="71"/>
+    <w:lsdException w:name="Colorful List Accent 4" w:uiPriority="72"/>
+    <w:lsdException w:name="Colorful Grid Accent 4" w:uiPriority="73"/>
+    <w:lsdException w:name="Light Shading Accent 5" w:uiPriority="60"/>
+    <w:lsdException w:name="Light List Accent 5" w:uiPriority="61"/>
+    <w:lsdException w:name="Light Grid Accent 5" w:uiPriority="62"/>
+    <w:lsdException w:name="Medium Shading 1 Accent 5" w:uiPriority="63"/>
+    <w:lsdException w:name="Medium Shading 2 Accent 5" w:uiPriority="64"/>
+    <w:lsdException w:name="Medium List 1 Accent 5" w:uiPriority="65"/>
+    <w:lsdException w:name="Medium List 2 Accent 5" w:uiPriority="66"/>
+    <w:lsdException w:name="Medium Grid 1 Accent 5" w:uiPriority="67"/>
+    <w:lsdException w:name="Medium Grid 2 Accent 5" w:uiPriority="68"/>
+    <w:lsdException w:name="Medium Grid 3 Accent 5" w:uiPriority="69"/>
+    <w:lsdException w:name="Dark List Accent 5" w:uiPriority="70"/>
+    <w:lsdException w:name="Colorful Shading Accent 5" w:uiPriority="71"/>
+    <w:lsdException w:name="Colorful List Accent 5" w:uiPriority="72"/>
+    <w:lsdException w:name="Colorful Grid Accent 5" w:uiPriority="73"/>
+    <w:lsdException w:name="Light Shading Accent 6" w:uiPriority="60"/>
+    <w:lsdException w:name="Light List Accent 6" w:uiPriority="61"/>
+    <w:lsdException w:name="Light Grid Accent 6" w:uiPriority="62"/>
+    <w:lsdException w:name="Medium Shading 1 Accent 6" w:uiPriority="63"/>
+    <w:lsdException w:name="Medium Shading 2 Accent 6" w:uiPriority="64"/>
+    <w:lsdException w:name="Medium List 1 Accent 6" w:uiPriority="65"/>
+    <w:lsdException w:name="Medium List 2 Accent 6" w:uiPriority="66"/>
+    <w:lsdException w:name="Medium Grid 1 Accent 6" w:uiPriority="67"/>
+    <w:lsdException w:name="Medium Grid 2 Accent 6" w:uiPriority="68"/>
+    <w:lsdException w:name="Medium Grid 3 Accent 6" w:uiPriority="69"/>
+    <w:lsdException w:name="Dark List Accent 6" w:uiPriority="70"/>
+    <w:lsdException w:name="Colorful Shading Accent 6" w:uiPriority="71"/>
+    <w:lsdException w:name="Colorful List Accent 6" w:uiPriority="72"/>
+    <w:lsdException w:name="Colorful Grid Accent 6" w:uiPriority="73"/>
+    <w:lsdException w:name="Subtle Emphasis" w:uiPriority="19" w:qFormat="1"/>
+    <w:lsdException w:name="Intense Emphasis" w:uiPriority="21" w:qFormat="1"/>
+    <w:lsdException w:name="Subtle Reference" w:uiPriority="31" w:qFormat="1"/>
+    <w:lsdException w:name="Intense Reference" w:uiPriority="32" w:qFormat="1"/>
+    <w:lsdException w:name="Book Title" w:uiPriority="33" w:qFormat="1"/>
+    <w:lsdException w:name="Bibliography" w:semiHidden="1" w:uiPriority="37" w:unhideWhenUsed="1"/>
+    <w:lsdException w:name="TOC Heading" w:semiHidden="1" w:uiPriority="39" w:unhideWhenUsed="1" w:qFormat="1"/>
+    <w:lsdException w:name="Plain Table 1" w:uiPriority="41"/>
+    <w:lsdException w:name="Plain Table 2" w:uiPriority="42"/>
+    <w:lsdException w:name="Plain Table 3" w:uiPriority="43"/>
+    <w:lsdException w:name="Plain Table 4" w:uiPriority="44"/>
+    <w:lsdException w:name="Plain Table 5" w:uiPriority="45"/>
+    <w:lsdException w:name="Grid Table Light" w:uiPriority="40"/>
+    <w:lsdException w:name="Grid Table 1 Light" w:uiPriority="46"/>
+    <w:lsdException w:name="Grid Table 2" w:uiPriority="47"/>
+    <w:lsdException w:name="Grid Table 3" w:uiPriority="48"/>
+    <w:lsdException w:name="Grid Table 4" w:uiPriority="49"/>
+    <w:lsdException w:name="Grid Table 5 Dark" w:uiPriority="50"/>
+    <w:lsdException w:name="Grid Table 6 Colorful" w:uiPriority="51"/>
+    <w:lsdException w:name="Grid Table 7 Colorful" w:uiPriority="52"/>
+    <w:lsdException w:name="Grid Table 1 Light Accent 1" w:uiPriority="46"/>
+    <w:lsdException w:name="Grid Table 2 Accent 1" w:uiPriority="47"/>
+    <w:lsdException w:name="Grid Table 3 Accent 1" w:uiPriority="48"/>
+    <w:lsdException w:name="Grid Table 4 Accent 1" w:uiPriority="49"/>
+    <w:lsdException w:name="Grid Table 5 Dark Accent 1" w:uiPriority="50"/>
+    <w:lsdException w:name="Grid Table 6 Colorful Accent 1" w:uiPriority="51"/>
+    <w:lsdException w:name="Grid Table 7 Colorful Accent 1" w:uiPriority="52"/>
+    <w:lsdException w:name="Grid Table 1 Light Accent 2" w:uiPriority="46"/>
+    <w:lsdException w:name="Grid Table 2 Accent 2" w:uiPriority="47"/>
+    <w:lsdException w:name="Grid Table 3 Accent 2" w:uiPriority="48"/>
+    <w:lsdException w:name="Grid Table 4 Accent 2" w:uiPriority="49"/>
+    <w:lsdException w:name="Grid Table 5 Dark Accent 2" w:uiPriority="50"/>
+    <w:lsdException w:name="Grid Table 6 Colorful Accent 2" w:uiPriority="51"/>
+    <w:lsdException w:name="Grid Table 7 Colorful Accent 2" w:uiPriority="52"/>
+    <w:lsdException w:name="Grid Table 1 Light Accent 3" w:uiPriority="46"/>
+    <w:lsdException w:name="Grid Table 2 Accent 3" w:uiPriority="47"/>
+    <w:lsdException w:name="Grid Table 3 Accent 3" w:uiPriority="48"/>
+    <w:lsdException w:name="Grid Table 4 Accent 3" w:uiPriority="49"/>
+    <w:lsdException w:name="Grid Table 5 Dark Accent 3" w:uiPriority="50"/>
+    <w:lsdException w:name="Grid Table 6 Colorful Accent 3" w:uiPriority="51"/>
+    <w:lsdException w:name="Grid Table 7 Colorful Accent 3" w:uiPriority="52"/>
+    <w:lsdException w:name="Grid Table 1 Light Accent 4" w:uiPriority="46"/>
+    <w:lsdException w:name="Grid Table 2 Accent 4" w:uiPriority="47"/>
+    <w:lsdException w:name="Grid Table 3 Accent 4" w:uiPriority="48"/>
+    <w:lsdException w:name="Grid Table 4 Accent 4" w:uiPriority="49"/>
+    <w:lsdException w:name="Grid Table 5 Dark Accent 4" w:uiPriority="50"/>
+    <w:lsdException w:name="Grid Table 6 Colorful Accent 4" w:uiPriority="51"/>
+    <w:lsdException w:name="Grid Table 7 Colorful Accent 4" w:uiPriority="52"/>
+    <w:lsdException w:name="Grid Table 1 Light Accent 5" w:uiPriority="46"/>
+    <w:lsdException w:name="Grid Table 2 Accent 5" w:uiPriority="47"/>
+    <w:lsdException w:name="Grid Table 3 Accent 5" w:uiPriority="48"/>
+    <w:lsdException w:name="Grid Table 4 Accent 5" w:uiPriority="49"/>
+    <w:lsdException w:name="Grid Table 5 Dark Accent 5" w:uiPriority="50"/>
+    <w:lsdException w:name="Grid Table 6 Colorful Accent 5" w:uiPriority="51"/>
+    <w:lsdException w:name="Grid Table 7 Colorful Accent 5" w:uiPriority="52"/>
+    <w:lsdException w:name="Grid Table 1 Light Accent 6" w:uiPriority="46"/>
+    <w:lsdException w:name="Grid Table 2 Accent 6" w:uiPriority="47"/>
+    <w:lsdException w:name="Grid Table 3 Accent 6" w:uiPriority="48"/>
+    <w:lsdException w:name="Grid Table 4 Accent 6" w:uiPriority="49"/>
+    <w:lsdException w:name="Grid Table 5 Dark Accent 6" w:uiPriority="50"/>
+    <w:lsdException w:name="Grid Table 6 Colorful Accent 6" w:uiPriority="51"/>
+    <w:lsdException w:name="Grid Table 7 Colorful Accent 6" w:uiPriority="52"/>
+    <w:lsdException w:name="List Table 1 Light" w:uiPriority="46"/>
+    <w:lsdException w:name="List Table 2" w:uiPriority="47"/>
+    <w:lsdException w:name="List Table 3" w:uiPriority="48"/>
+    <w:lsdException w:name="List Table 4" w:uiPriority="49"/>
+    <w:lsdException w:name="List Table 5 Dark" w:uiPriority="50"/>
+    <w:lsdException w:name="List Table 6 Colorful" w:uiPriority="51"/>
+    <w:lsdException w:name="List Table 7 Colorful" w:uiPriority="52"/>
+    <w:lsdException w:name="List Table 1 Light Accent 1" w:uiPriority="46"/>
+    <w:lsdException w:name="List Table 2 Accent 1" w:uiPriority="47"/>
+    <w:lsdException w:name="List Table 3 Accent 1" w:uiPriority="48"/>
+    <w:lsdException w:name="List Table 4 Accent 1" w:uiPriority="49"/>
+    <w:lsdException w:name="List Table 5 Dark Accent 1" w:uiPriority="50"/>
+    <w:lsdException w:name="List Table 6 Colorful Accent 1" w:uiPriority="51"/>
+    <w:lsdException w:name="List Table 7 Colorful Accent 1" w:uiPriority="52"/>
+    <w:lsdException w:name="List Table 1 Light Accent 2" w:uiPriority="46"/>
+    <w:lsdException w:name="List Table 2 Accent 2" w:uiPriority="47"/>
+    <w:lsdException w:name="List Table 3 Accent 2" w:uiPriority="48"/>
+    <w:lsdException w:name="List Table 4 Accent 2" w:uiPriority="49"/>
+    <w:lsdException w:name="List Table 5 Dark Accent 2" w:uiPriority="50"/>
+    <w:lsdException w:name="List Table 6 Colorful Accent 2" w:uiPriority="51"/>
+    <w:lsdException w:name="List Table 7 Colorful Accent 2" w:uiPriority="52"/>
+    <w:lsdException w:name="List Table 1 Light Accent 3" w:uiPriority="46"/>
+    <w:lsdException w:name="List Table 2 Accent 3" w:uiPriority="47"/>
+    <w:lsdException w:name="List Table 3 Accent 3" w:uiPriority="48"/>
+    <w:lsdException w:name="List Table 4 Accent 3" w:uiPriority="49"/>
+    <w:lsdException w:name="List Table 5 Dark Accent 3" w:uiPriority="50"/>
+    <w:lsdException w:name="List Table 6 Colorful Accent 3" w:uiPriority="51"/>
+    <w:lsdException w:name="List Table 7 Colorful Accent 3" w:uiPriority="52"/>
+    <w:lsdException w:name="List Table 1 Light Accent 4" w:uiPriority="46"/>
+    <w:lsdException w:name="List Table 2 Accent 4" w:uiPriority="47"/>
+    <w:lsdException w:name="List Table 3 Accent 4" w:uiPriority="48"/>
+    <w:lsdException w:name="List Table 4 Accent 4" w:uiPriority="49"/>
+    <w:lsdException w:name="List Table 5 Dark Accent 4" w:uiPriority="50"/>
+    <w:lsdException w:name="List Table 6 Colorful Accent 4" w:uiPriority="51"/>
+    <w:lsdException w:name="List Table 7 Colorful Accent 4" w:uiPriority="52"/>
+    <w:lsdException w:name="List Table 1 Light Accent 5" w:uiPriority="46"/>
+    <w:lsdException w:name="List Table 2 Accent 5" w:uiPriority="47"/>
+    <w:lsdException w:name="List Table 3 Accent 5" w:uiPriority="48"/>
+    <w:lsdException w:name="List Table 4 Accent 5" w:uiPriority="49"/>
+    <w:lsdException w:name="List Table 5 Dark Accent 5" w:uiPriority="50"/>
+    <w:lsdException w:name="List Table 6 Colorful Accent 5" w:uiPriority="51"/>
+    <w:lsdException w:name="List Table 7 Colorful Accent 5" w:uiPriority="52"/>
+    <w:lsdException w:name="List Table 1 Light Accent 6" w:uiPriority="46"/>
+    <w:lsdException w:name="List Table 2 Accent 6" w:uiPriority="47"/>
+    <w:lsdException w:name="List Table 3 Accent 6" w:uiPriority="48"/>
+    <w:lsdException w:name="List Table 4 Accent 6" w:uiPriority="49"/>
+    <w:lsdException w:name="List Table 5 Dark Accent 6" w:uiPriority="50"/>
+    <w:lsdException w:name="List Table 6 Colorful Accent 6" w:uiPriority="51"/>
+    <w:lsdException w:name="List Table 7 Colorful Accent 6" w:uiPriority="52"/>
   </w:latentStyles>
   <w:style w:type="paragraph" w:default="1" w:styleId="Normal">
     <w:name w:val="Normal"/>

</xml_diff>